<commit_message>
Filled out most of the project proposal
</commit_message>
<xml_diff>
--- a/docs/project_proposal.docx
+++ b/docs/project_proposal.docx
@@ -1,13 +1,13 @@
 
 <file path=word/document.xml><?xml version="1.0" encoding="utf-8"?>
-<w:document xmlns:wpc="http://schemas.microsoft.com/office/word/2010/wordprocessingCanvas" xmlns:mo="http://schemas.microsoft.com/office/mac/office/2008/main" xmlns:mc="http://schemas.openxmlformats.org/markup-compatibility/2006" xmlns:mv="urn:schemas-microsoft-com:mac:vml" xmlns:o="urn:schemas-microsoft-com:office:office" xmlns:r="http://schemas.openxmlformats.org/officeDocument/2006/relationships" xmlns:m="http://schemas.openxmlformats.org/officeDocument/2006/math" xmlns:v="urn:schemas-microsoft-com:vml" xmlns:wp14="http://schemas.microsoft.com/office/word/2010/wordprocessingDrawing" xmlns:wp="http://schemas.openxmlformats.org/drawingml/2006/wordprocessingDrawing" xmlns:w10="urn:schemas-microsoft-com:office:word" xmlns:w="http://schemas.openxmlformats.org/wordprocessingml/2006/main" xmlns:w14="http://schemas.microsoft.com/office/word/2010/wordml" xmlns:wpg="http://schemas.microsoft.com/office/word/2010/wordprocessingGroup" xmlns:wpi="http://schemas.microsoft.com/office/word/2010/wordprocessingInk" xmlns:wne="http://schemas.microsoft.com/office/word/2006/wordml" xmlns:wps="http://schemas.microsoft.com/office/word/2010/wordprocessingShape" mc:Ignorable="w14 wp14">
+<w:document xmlns:ve="http://schemas.openxmlformats.org/markup-compatibility/2006" xmlns:o="urn:schemas-microsoft-com:office:office" xmlns:r="http://schemas.openxmlformats.org/officeDocument/2006/relationships" xmlns:m="http://schemas.openxmlformats.org/officeDocument/2006/math" xmlns:v="urn:schemas-microsoft-com:vml" xmlns:wp="http://schemas.openxmlformats.org/drawingml/2006/wordprocessingDrawing" xmlns:w10="urn:schemas-microsoft-com:office:word" xmlns:w="http://schemas.openxmlformats.org/wordprocessingml/2006/main" xmlns:wne="http://schemas.microsoft.com/office/word/2006/wordml">
   <w:body>
     <w:tbl>
       <w:tblPr>
         <w:tblW w:w="6480" w:type="dxa"/>
         <w:jc w:val="right"/>
         <w:tblLayout w:type="fixed"/>
-        <w:tblLook w:val="04A0" w:firstRow="1" w:lastRow="0" w:firstColumn="1" w:lastColumn="0" w:noHBand="0" w:noVBand="1"/>
+        <w:tblLook w:val="04A0"/>
       </w:tblPr>
       <w:tblGrid>
         <w:gridCol w:w="6480"/>
@@ -32,7 +32,7 @@
                 <w:left w:w="0" w:type="dxa"/>
                 <w:right w:w="0" w:type="dxa"/>
               </w:tblCellMar>
-              <w:tblLook w:val="04A0" w:firstRow="1" w:lastRow="0" w:firstColumn="1" w:lastColumn="0" w:noHBand="0" w:noVBand="1"/>
+              <w:tblLook w:val="04A0"/>
             </w:tblPr>
             <w:tblGrid>
               <w:gridCol w:w="5874"/>
@@ -102,7 +102,7 @@
                       <w:noProof/>
                     </w:rPr>
                     <w:drawing>
-                      <wp:inline distT="0" distB="0" distL="0" distR="0" wp14:anchorId="4095DBA7" wp14:editId="42EE6F05">
+                      <wp:inline distT="0" distB="0" distL="0" distR="0">
                         <wp:extent cx="3719146" cy="3719146"/>
                         <wp:effectExtent l="0" t="0" r="0" b="0"/>
                         <wp:docPr id="4" name="Picture 4"/>
@@ -117,10 +117,10 @@
                                 <pic:cNvPicPr/>
                               </pic:nvPicPr>
                               <pic:blipFill>
-                                <a:blip r:embed="rId9">
+                                <a:blip r:embed="rId8">
                                   <a:extLst>
                                     <a:ext uri="{28A0092B-C50C-407E-A947-70E740481C1C}">
-                                      <a14:useLocalDpi xmlns:a14="http://schemas.microsoft.com/office/drawing/2010/main" val="0"/>
+                                      <a14:useLocalDpi xmlns:a14="http://schemas.microsoft.com/office/drawing/2010/main" xmlns:wps="http://schemas.microsoft.com/office/word/2010/wordprocessingShape" xmlns:wpi="http://schemas.microsoft.com/office/word/2010/wordprocessingInk" xmlns:wpg="http://schemas.microsoft.com/office/word/2010/wordprocessingGroup" xmlns:w14="http://schemas.microsoft.com/office/word/2010/wordml" xmlns:w="http://schemas.openxmlformats.org/wordprocessingml/2006/main" xmlns:w10="urn:schemas-microsoft-com:office:word" xmlns:wp14="http://schemas.microsoft.com/office/word/2010/wordprocessingDrawing" xmlns:v="urn:schemas-microsoft-com:vml" xmlns:o="urn:schemas-microsoft-com:office:office" xmlns:mv="urn:schemas-microsoft-com:mac:vml" xmlns:mc="http://schemas.openxmlformats.org/markup-compatibility/2006" xmlns:mo="http://schemas.microsoft.com/office/mac/office/2008/main" xmlns:wpc="http://schemas.microsoft.com/office/word/2010/wordprocessingCanvas" xmlns="" val="0"/>
                                     </a:ext>
                                   </a:extLst>
                                 </a:blip>
@@ -141,7 +141,7 @@
                                 </a:ln>
                                 <a:extLst>
                                   <a:ext uri="{53640926-AAD7-44d8-BBD7-CCE9431645EC}">
-                                    <a14:shadowObscured xmlns:a14="http://schemas.microsoft.com/office/drawing/2010/main"/>
+                                    <a14:shadowObscured xmlns:a14="http://schemas.microsoft.com/office/drawing/2010/main" xmlns:wps="http://schemas.microsoft.com/office/word/2010/wordprocessingShape" xmlns:wpi="http://schemas.microsoft.com/office/word/2010/wordprocessingInk" xmlns:wpg="http://schemas.microsoft.com/office/word/2010/wordprocessingGroup" xmlns:w14="http://schemas.microsoft.com/office/word/2010/wordml" xmlns:w="http://schemas.openxmlformats.org/wordprocessingml/2006/main" xmlns:w10="urn:schemas-microsoft-com:office:word" xmlns:wp14="http://schemas.microsoft.com/office/word/2010/wordprocessingDrawing" xmlns:v="urn:schemas-microsoft-com:vml" xmlns:o="urn:schemas-microsoft-com:office:office" xmlns:mv="urn:schemas-microsoft-com:mac:vml" xmlns:mc="http://schemas.openxmlformats.org/markup-compatibility/2006" xmlns:mo="http://schemas.microsoft.com/office/mac/office/2008/main" xmlns:wpc="http://schemas.microsoft.com/office/word/2010/wordprocessingCanvas" xmlns=""/>
                                   </a:ext>
                                 </a:extLst>
                               </pic:spPr>
@@ -202,7 +202,6 @@
               <w:dataBinding w:prefixMappings="xmlns:ns0='http://purl.org/dc/elements/1.1/' xmlns:ns1='http://schemas.openxmlformats.org/package/2006/metadata/core-properties' " w:xpath="/ns1:coreProperties[1]/ns0:title[1]" w:storeItemID="{6C3C8BC8-F283-45AE-878A-BAB7291924A1}"/>
               <w:text w:multiLine="1"/>
             </w:sdtPr>
-            <w:sdtEndPr/>
             <w:sdtContent>
               <w:p>
                 <w:pPr>
@@ -231,7 +230,6 @@
               <w:dataBinding w:prefixMappings="xmlns:ns0='http://purl.org/dc/elements/1.1/' xmlns:ns1='http://schemas.openxmlformats.org/package/2006/metadata/core-properties' " w:xpath="/ns1:coreProperties[1]/ns0:subject[1]" w:storeItemID="{6C3C8BC8-F283-45AE-878A-BAB7291924A1}"/>
               <w:text w:multiLine="1"/>
             </w:sdtPr>
-            <w:sdtEndPr/>
             <w:sdtContent>
               <w:p>
                 <w:pPr>
@@ -299,7 +297,23 @@
                 <w:sz w:val="22"/>
                 <w:szCs w:val="22"/>
               </w:rPr>
-              <w:t xml:space="preserve">Aaron Zampaglione </w:t>
+              <w:t xml:space="preserve">Aaron </w:t>
+            </w:r>
+            <w:proofErr w:type="spellStart"/>
+            <w:r>
+              <w:rPr>
+                <w:sz w:val="22"/>
+                <w:szCs w:val="22"/>
+              </w:rPr>
+              <w:t>Zampaglione</w:t>
+            </w:r>
+            <w:proofErr w:type="spellEnd"/>
+            <w:r>
+              <w:rPr>
+                <w:sz w:val="22"/>
+                <w:szCs w:val="22"/>
+              </w:rPr>
+              <w:t xml:space="preserve"> </w:t>
             </w:r>
             <w:r>
               <w:rPr>
@@ -1186,7 +1200,7 @@
     <w:p>
       <w:pPr>
         <w:sectPr>
-          <w:footerReference w:type="default" r:id="rId10"/>
+          <w:footerReference w:type="default" r:id="rId9"/>
           <w:pgSz w:w="12240" w:h="15840" w:code="1"/>
           <w:pgMar w:top="1440" w:right="1440" w:bottom="2160" w:left="1440" w:header="1296" w:footer="1296" w:gutter="0"/>
           <w:pgNumType w:fmt="lowerRoman" w:start="1"/>
@@ -1202,6 +1216,7 @@
       </w:pPr>
       <w:bookmarkStart w:id="1" w:name="_Toc289261176"/>
       <w:r>
+        <w:lastRenderedPageBreak/>
         <w:t>Background and Motivation</w:t>
       </w:r>
       <w:bookmarkEnd w:id="1"/>
@@ -1239,7 +1254,7 @@
           <w:noProof/>
         </w:rPr>
         <w:drawing>
-          <wp:anchor distT="0" distB="0" distL="114300" distR="114300" simplePos="0" relativeHeight="251660288" behindDoc="0" locked="0" layoutInCell="1" allowOverlap="1" wp14:anchorId="4C386DCA" wp14:editId="17CAEE2E">
+          <wp:anchor distT="0" distB="0" distL="114300" distR="114300" simplePos="0" relativeHeight="251660288" behindDoc="0" locked="0" layoutInCell="1" allowOverlap="1">
             <wp:simplePos x="0" y="0"/>
             <wp:positionH relativeFrom="column">
               <wp:posOffset>4572000</wp:posOffset>
@@ -1262,10 +1277,10 @@
                     <pic:cNvPicPr/>
                   </pic:nvPicPr>
                   <pic:blipFill>
-                    <a:blip r:embed="rId11">
+                    <a:blip r:embed="rId10">
                       <a:extLst>
                         <a:ext uri="{28A0092B-C50C-407E-A947-70E740481C1C}">
-                          <a14:useLocalDpi xmlns:a14="http://schemas.microsoft.com/office/drawing/2010/main" val="0"/>
+                          <a14:useLocalDpi xmlns:a14="http://schemas.microsoft.com/office/drawing/2010/main" xmlns:wps="http://schemas.microsoft.com/office/word/2010/wordprocessingShape" xmlns:wpi="http://schemas.microsoft.com/office/word/2010/wordprocessingInk" xmlns:wpg="http://schemas.microsoft.com/office/word/2010/wordprocessingGroup" xmlns:w14="http://schemas.microsoft.com/office/word/2010/wordml" xmlns:w="http://schemas.openxmlformats.org/wordprocessingml/2006/main" xmlns:w10="urn:schemas-microsoft-com:office:word" xmlns:wp14="http://schemas.microsoft.com/office/word/2010/wordprocessingDrawing" xmlns:v="urn:schemas-microsoft-com:vml" xmlns:o="urn:schemas-microsoft-com:office:office" xmlns:mv="urn:schemas-microsoft-com:mac:vml" xmlns:mc="http://schemas.openxmlformats.org/markup-compatibility/2006" xmlns:mo="http://schemas.microsoft.com/office/mac/office/2008/main" xmlns:wpc="http://schemas.microsoft.com/office/word/2010/wordprocessingCanvas" xmlns="" val="0"/>
                         </a:ext>
                       </a:extLst>
                     </a:blip>
@@ -1285,12 +1300,6 @@
                 </pic:pic>
               </a:graphicData>
             </a:graphic>
-            <wp14:sizeRelH relativeFrom="page">
-              <wp14:pctWidth>0</wp14:pctWidth>
-            </wp14:sizeRelH>
-            <wp14:sizeRelV relativeFrom="page">
-              <wp14:pctHeight>0</wp14:pctHeight>
-            </wp14:sizeRelV>
           </wp:anchor>
         </w:drawing>
       </w:r>
@@ -1355,31 +1364,13 @@
         <w:t xml:space="preserve"> </w:t>
       </w:r>
       <w:r>
-        <w:t>we plan to</w:t>
-      </w:r>
-      <w:r>
-        <w:t xml:space="preserve"> develop predictive models of ridership patterns based on past travel. This include</w:t>
-      </w:r>
-      <w:r>
-        <w:t>s</w:t>
-      </w:r>
-      <w:r>
-        <w:t xml:space="preserve"> both internal patterns (i.e. given the number of people boarding buses, what can we expect for </w:t>
-      </w:r>
-      <w:r>
-        <w:t>nearby subway</w:t>
-      </w:r>
-      <w:r>
-        <w:t xml:space="preserve"> ridership?) and the influence of external events (i.e. </w:t>
-      </w:r>
-      <w:r>
-        <w:t xml:space="preserve">public </w:t>
-      </w:r>
-      <w:r>
-        <w:t>events</w:t>
-      </w:r>
-      <w:r>
-        <w:t>, good vs. bad weather, etc.).</w:t>
+        <w:t>we</w:t>
+      </w:r>
+      <w:r>
+        <w:t xml:space="preserve">’ve been developing a comprehensive predictive model of ridership patterns. We found that historical ridership patterns, the number of entries on the same day last week, two weeks prior, etc., to be an adequate baseline predictive model, but that we could improve upon this baseline by including weather information. This past winter, the city of Boston found out just how inconvenienced its commute could be by cataclysmic amounts of snow. </w:t>
+      </w:r>
+      <w:r>
+        <w:t>Since the city of Boston is not usually hit by such historical amounts of snow, we looked at more typical amounts of snowfall and its affect on ridership. Using data collected from NOAA (National Oceanic and Atmospheric Administration), we found ridership to generally decrease with larger amounts of snow.</w:t>
       </w:r>
     </w:p>
     <w:p>
@@ -1394,23 +1385,66 @@
     </w:p>
     <w:p>
       <w:r>
-        <w:t>Discuss your motivations and reasons for choosing this project, especially any background or research interests that may have influenced your decision.</w:t>
+        <w:tab/>
+        <w:t>Linear predictors like snowfall and temperature are easy enough to interpret in our predictive models, but the actual effect of snow on ridership, holding all other predictors constant, is best understood visually. The number of entries for a particular station can be viewed as a time series with measurements of the aggregated entries at 15-minute intervals. Averaging over all weekdays, we can get a fairly accurate picture of average ridership patterns for a particular station. Filtering our data to a subset of days when it snowed, we can</w:t>
+      </w:r>
+      <w:r>
+        <w:t xml:space="preserve"> compare average ridership patterns for days without snow to days with a level of snowfall selected by the user. Looking at a coefficient in a linear model corresponding to the amount of snowfall is a purely quantitative way of understanding snow’s effect on ridership, </w:t>
+      </w:r>
+      <w:r>
+        <w:lastRenderedPageBreak/>
+        <w:t>but it is not the most engaging or descriptive. The goal is to create an interface that allows for a more intuitive exploration of how varying amounts of snowfall affect ridership for any MBTA rail station.</w:t>
       </w:r>
     </w:p>
-    <w:p/>
     <w:p>
       <w:pPr>
         <w:pStyle w:val="Heading1"/>
+        <w:jc w:val="left"/>
       </w:pPr>
       <w:bookmarkStart w:id="6" w:name="_Toc289261181"/>
       <w:r>
+        <w:lastRenderedPageBreak/>
         <w:t>Project Objectives</w:t>
       </w:r>
       <w:bookmarkEnd w:id="6"/>
     </w:p>
     <w:p>
-      <w:r>
-        <w:t>Provide the primary questions you are trying to answer with your visualization. What would you like to learn and accomplish? List the benefits.</w:t>
+      <w:pPr>
+        <w:pStyle w:val="ListParagraph"/>
+        <w:numPr>
+          <w:ilvl w:val="0"/>
+          <w:numId w:val="4"/>
+        </w:numPr>
+      </w:pPr>
+      <w:r>
+        <w:t>How have various amounts of snowfall affected the ridership of a particular station?</w:t>
+      </w:r>
+    </w:p>
+    <w:p>
+      <w:pPr>
+        <w:pStyle w:val="ListParagraph"/>
+        <w:numPr>
+          <w:ilvl w:val="0"/>
+          <w:numId w:val="4"/>
+        </w:numPr>
+      </w:pPr>
+      <w:r>
+        <w:t>At what level of snowfall can we start to see differences in number of riders entering the MBTA system?</w:t>
+      </w:r>
+    </w:p>
+    <w:p>
+      <w:pPr>
+        <w:pStyle w:val="ListParagraph"/>
+        <w:numPr>
+          <w:ilvl w:val="0"/>
+          <w:numId w:val="4"/>
+        </w:numPr>
+      </w:pPr>
+      <w:r>
+        <w:t xml:space="preserve">Across all MBTA stations, can we identify those stations which experience similar changes in ridership for </w:t>
+      </w:r>
+      <w:r>
+        <w:t>equal amounts of snowfall? Maybe those stations further away from the city lose more riders when it snows than stations closer to downtown.</w:t>
       </w:r>
     </w:p>
     <w:p>
@@ -1419,6 +1453,7 @@
       </w:pPr>
       <w:bookmarkStart w:id="7" w:name="_Toc289261182"/>
       <w:r>
+        <w:lastRenderedPageBreak/>
         <w:t>Data and Processing</w:t>
       </w:r>
       <w:bookmarkEnd w:id="7"/>
@@ -1434,11 +1469,63 @@
       <w:bookmarkEnd w:id="8"/>
     </w:p>
     <w:p>
-      <w:r>
-        <w:t>From where and how are you collecting your data? If appropriate, provide a link to your data sources.</w:t>
+      <w:pPr>
+        <w:rPr>
+          <w:color w:val="983620" w:themeColor="accent2"/>
+        </w:rPr>
+      </w:pPr>
+      <w:r>
+        <w:rPr>
+          <w:color w:val="983620" w:themeColor="accent2"/>
+        </w:rPr>
+        <w:t>MBTA Ridership Data</w:t>
       </w:r>
     </w:p>
-    <w:p/>
+    <w:p>
+      <w:r>
+        <w:t>We received aggregated entries at 15-minute intervals for all MBTA railway stations going back to 2013. This data does not include light rail above ground Green Line trains on the B</w:t>
+      </w:r>
+      <w:proofErr w:type="gramStart"/>
+      <w:r>
+        <w:t>,C,D</w:t>
+      </w:r>
+      <w:proofErr w:type="gramEnd"/>
+      <w:r>
+        <w:t>, and E branches. The data is relatively clean, containing a timestamp, station ID, number of entries, and number of exits. Our contact at the MBTA was not very strict about the release of the data since it does not contain any personally identifying information so we do not foresee issues with a publicly available project.</w:t>
+      </w:r>
+    </w:p>
+    <w:p>
+      <w:pPr>
+        <w:rPr>
+          <w:color w:val="983620" w:themeColor="accent2"/>
+        </w:rPr>
+      </w:pPr>
+      <w:r>
+        <w:rPr>
+          <w:color w:val="983620" w:themeColor="accent2"/>
+        </w:rPr>
+        <w:t>NOAA Weather Data</w:t>
+      </w:r>
+    </w:p>
+    <w:p>
+      <w:r>
+        <w:t xml:space="preserve">We pulled Boston’s weather data from the </w:t>
+      </w:r>
+      <w:hyperlink r:id="rId11" w:history="1">
+        <w:r>
+          <w:rPr>
+            <w:rStyle w:val="Hyperlink"/>
+          </w:rPr>
+          <w:t>NOAA API</w:t>
+        </w:r>
+      </w:hyperlink>
+      <w:r>
+        <w:t xml:space="preserve"> going back to 2013.</w:t>
+      </w:r>
+      <w:r>
+        <w:t xml:space="preserve"> The readings are from Boston Logan airport so we believe the data to be fairly reliable.</w:t>
+      </w:r>
+    </w:p>
     <w:p>
       <w:pPr>
         <w:pStyle w:val="Heading2"/>
@@ -1450,27 +1537,164 @@
       <w:bookmarkEnd w:id="9"/>
     </w:p>
     <w:p>
-      <w:r>
-        <w:t>From where and how are you collecting your data? If appropriate, provide a link to your data sources.</w:t>
+      <w:pPr>
+        <w:rPr>
+          <w:color w:val="983620" w:themeColor="accent2"/>
+        </w:rPr>
+      </w:pPr>
+      <w:r>
+        <w:rPr>
+          <w:color w:val="983620" w:themeColor="accent2"/>
+        </w:rPr>
+        <w:t>MBTA Ridership Data</w:t>
       </w:r>
     </w:p>
-    <w:p/>
+    <w:p>
+      <w:r>
+        <w:t xml:space="preserve">We plan to process this data in an </w:t>
+      </w:r>
+      <w:proofErr w:type="spellStart"/>
+      <w:r>
+        <w:t>iPython</w:t>
+      </w:r>
+      <w:proofErr w:type="spellEnd"/>
+      <w:r>
+        <w:t xml:space="preserve"> shell using the Pandas module. It provides functions to group our data set by station ID and average the entries over the 15-minute intervals to derive an accurate time series representation of each station. The output will then be made into a </w:t>
+      </w:r>
+      <w:proofErr w:type="spellStart"/>
+      <w:r>
+        <w:t>json</w:t>
+      </w:r>
+      <w:proofErr w:type="spellEnd"/>
+      <w:r>
+        <w:t xml:space="preserve"> file that also contains information for each station such as the station name, line, geographic coordinates, etc.</w:t>
+      </w:r>
+    </w:p>
+    <w:p>
+      <w:pPr>
+        <w:rPr>
+          <w:color w:val="983620" w:themeColor="accent2"/>
+        </w:rPr>
+      </w:pPr>
+      <w:r>
+        <w:rPr>
+          <w:color w:val="983620" w:themeColor="accent2"/>
+        </w:rPr>
+        <w:t>NOAA Weather Data</w:t>
+      </w:r>
+    </w:p>
+    <w:p>
+      <w:r>
+        <w:t xml:space="preserve">The NOAA data is in </w:t>
+      </w:r>
+      <w:proofErr w:type="spellStart"/>
+      <w:r>
+        <w:t>csv</w:t>
+      </w:r>
+      <w:proofErr w:type="spellEnd"/>
+      <w:r>
+        <w:t xml:space="preserve"> form so it can be loaded into Python via Pandas like above. There are a lot of climate features in the dataset that we will not be using so they can be removed. Using the ‘</w:t>
+      </w:r>
+      <w:proofErr w:type="spellStart"/>
+      <w:r>
+        <w:t>snowfalli</w:t>
+      </w:r>
+      <w:proofErr w:type="spellEnd"/>
+      <w:r>
+        <w:t xml:space="preserve">’ feature that gives the amount of snowfall for a particular day, we will create binary features that bin our days according to snowfall. For example, one feature may be ‘2_to_4_snow’ that has a value of 1 if the snowfall for that day is between 2 inches and 4 inches. The bins will be hand-picked so to have an even distribution of days within each bin </w:t>
+      </w:r>
+      <w:r>
+        <w:lastRenderedPageBreak/>
+        <w:t>since there are fewer days with 12-15 inches of snow than there are days with 2-4 inches of snow. This data can then be merged with the MBTA ridership data using the day portion of the timestamp as the key on which to merge.</w:t>
+      </w:r>
+    </w:p>
     <w:p>
       <w:pPr>
         <w:pStyle w:val="Heading1"/>
       </w:pPr>
       <w:bookmarkStart w:id="10" w:name="_Toc289261185"/>
       <w:r>
+        <w:lastRenderedPageBreak/>
         <w:t>Visualization</w:t>
       </w:r>
       <w:bookmarkEnd w:id="10"/>
     </w:p>
     <w:p>
-      <w:r>
-        <w:t>How will you display your data? Provide some general ideas that you have for the visualization design. Include sketches of your design.</w:t>
+      <w:pPr>
+        <w:rPr>
+          <w:noProof/>
+        </w:rPr>
+      </w:pPr>
+      <w:r>
+        <w:t>We will imple</w:t>
+      </w:r>
+      <w:r>
+        <w:t>ment three views in our design. One view will be primarily navigation-based in which t</w:t>
+      </w:r>
+      <w:r>
+        <w:t xml:space="preserve">he user will use a map of the MBTA to select a station of interest. </w:t>
+      </w:r>
+      <w:r>
+        <w:t>This view will also be exploratory</w:t>
+      </w:r>
+      <w:r>
+        <w:t xml:space="preserve"> in the sense that the user will be able to select a particular level of snowfall and this view will display the change in ridership for each station. The high-level view will be one way the user can see which stations across the map are similarly affected. </w:t>
+      </w:r>
+      <w:r>
+        <w:t xml:space="preserve">Each icon will be two concentric circles where the ratio of the inner circle area to the outer is proportional to the fraction of ridership for the user-selected snowfall. </w:t>
+      </w:r>
+      <w:r>
+        <w:t>The second view will display two time series for the selected station; one series is the average entries over the day with no snowfall and the other is the average entries over the day for the user-selected snowfall. Lastly, there will be a summary view which will contain some general information about the station along with the percent change in ridership for the user-selected snowfall and a list of stations with similar changes in ridership.</w:t>
+      </w:r>
+      <w:r>
+        <w:rPr>
+          <w:noProof/>
+        </w:rPr>
+        <w:t xml:space="preserve"> </w:t>
       </w:r>
     </w:p>
-    <w:p/>
+    <w:p>
+      <w:r>
+        <w:rPr>
+          <w:noProof/>
+        </w:rPr>
+        <w:drawing>
+          <wp:inline distT="0" distB="0" distL="0" distR="0">
+            <wp:extent cx="5943600" cy="3343275"/>
+            <wp:effectExtent l="19050" t="0" r="0" b="0"/>
+            <wp:docPr id="5" name="Picture 1" descr="sketch.jpg"/>
+            <wp:cNvGraphicFramePr>
+              <a:graphicFrameLocks xmlns:a="http://schemas.openxmlformats.org/drawingml/2006/main" noChangeAspect="1"/>
+            </wp:cNvGraphicFramePr>
+            <a:graphic xmlns:a="http://schemas.openxmlformats.org/drawingml/2006/main">
+              <a:graphicData uri="http://schemas.openxmlformats.org/drawingml/2006/picture">
+                <pic:pic xmlns:pic="http://schemas.openxmlformats.org/drawingml/2006/picture">
+                  <pic:nvPicPr>
+                    <pic:cNvPr id="0" name="sketch.jpg"/>
+                    <pic:cNvPicPr/>
+                  </pic:nvPicPr>
+                  <pic:blipFill>
+                    <a:blip r:embed="rId12"/>
+                    <a:stretch>
+                      <a:fillRect/>
+                    </a:stretch>
+                  </pic:blipFill>
+                  <pic:spPr>
+                    <a:xfrm>
+                      <a:off x="0" y="0"/>
+                      <a:ext cx="5943600" cy="3343275"/>
+                    </a:xfrm>
+                    <a:prstGeom prst="rect">
+                      <a:avLst/>
+                    </a:prstGeom>
+                  </pic:spPr>
+                </pic:pic>
+              </a:graphicData>
+            </a:graphic>
+          </wp:inline>
+        </w:drawing>
+      </w:r>
+    </w:p>
     <w:p>
       <w:pPr>
         <w:pStyle w:val="Heading2"/>
@@ -1509,6 +1733,7 @@
       </w:pPr>
       <w:bookmarkStart w:id="13" w:name="_Toc289261188"/>
       <w:r>
+        <w:lastRenderedPageBreak/>
         <w:t>Project Schedule</w:t>
       </w:r>
       <w:bookmarkEnd w:id="13"/>
@@ -1532,7 +1757,6 @@
           <w:docPartUnique/>
         </w:docPartObj>
       </w:sdtPr>
-      <w:sdtEndPr/>
       <w:sdtContent>
         <w:p>
           <w:pPr>
@@ -1547,7 +1771,6 @@
             <w:id w:val="111145805"/>
             <w:bibliography/>
           </w:sdtPr>
-          <w:sdtEndPr/>
           <w:sdtContent>
             <w:p>
               <w:r>
@@ -1580,10 +1803,10 @@
       </w:sdtContent>
     </w:sdt>
     <w:sectPr>
-      <w:headerReference w:type="default" r:id="rId12"/>
-      <w:footerReference w:type="default" r:id="rId13"/>
-      <w:headerReference w:type="first" r:id="rId14"/>
-      <w:footerReference w:type="first" r:id="rId15"/>
+      <w:headerReference w:type="default" r:id="rId13"/>
+      <w:footerReference w:type="default" r:id="rId14"/>
+      <w:headerReference w:type="first" r:id="rId15"/>
+      <w:footerReference w:type="first" r:id="rId16"/>
       <w:pgSz w:w="12240" w:h="15840" w:code="1"/>
       <w:pgMar w:top="1440" w:right="1440" w:bottom="2160" w:left="1440" w:header="1296" w:footer="1296" w:gutter="0"/>
       <w:pgNumType w:start="1"/>
@@ -1596,7 +1819,7 @@
 </file>
 
 <file path=word/endnotes.xml><?xml version="1.0" encoding="utf-8"?>
-<w:endnotes xmlns:wpc="http://schemas.microsoft.com/office/word/2010/wordprocessingCanvas" xmlns:mo="http://schemas.microsoft.com/office/mac/office/2008/main" xmlns:mc="http://schemas.openxmlformats.org/markup-compatibility/2006" xmlns:mv="urn:schemas-microsoft-com:mac:vml" xmlns:o="urn:schemas-microsoft-com:office:office" xmlns:r="http://schemas.openxmlformats.org/officeDocument/2006/relationships" xmlns:m="http://schemas.openxmlformats.org/officeDocument/2006/math" xmlns:v="urn:schemas-microsoft-com:vml" xmlns:wp14="http://schemas.microsoft.com/office/word/2010/wordprocessingDrawing" xmlns:wp="http://schemas.openxmlformats.org/drawingml/2006/wordprocessingDrawing" xmlns:w10="urn:schemas-microsoft-com:office:word" xmlns:w="http://schemas.openxmlformats.org/wordprocessingml/2006/main" xmlns:w14="http://schemas.microsoft.com/office/word/2010/wordml" xmlns:wpg="http://schemas.microsoft.com/office/word/2010/wordprocessingGroup" xmlns:wpi="http://schemas.microsoft.com/office/word/2010/wordprocessingInk" xmlns:wne="http://schemas.microsoft.com/office/word/2006/wordml" xmlns:wps="http://schemas.microsoft.com/office/word/2010/wordprocessingShape" mc:Ignorable="w14 wp14">
+<w:endnotes xmlns:ve="http://schemas.openxmlformats.org/markup-compatibility/2006" xmlns:o="urn:schemas-microsoft-com:office:office" xmlns:r="http://schemas.openxmlformats.org/officeDocument/2006/relationships" xmlns:m="http://schemas.openxmlformats.org/officeDocument/2006/math" xmlns:v="urn:schemas-microsoft-com:vml" xmlns:wp="http://schemas.openxmlformats.org/drawingml/2006/wordprocessingDrawing" xmlns:w10="urn:schemas-microsoft-com:office:word" xmlns:w="http://schemas.openxmlformats.org/wordprocessingml/2006/main" xmlns:wne="http://schemas.microsoft.com/office/word/2006/wordml">
   <w:endnote w:type="separator" w:id="-1">
     <w:p>
       <w:pPr>
@@ -1621,11 +1844,11 @@
 </file>
 
 <file path=word/footer1.xml><?xml version="1.0" encoding="utf-8"?>
-<w:ftr xmlns:wpc="http://schemas.microsoft.com/office/word/2010/wordprocessingCanvas" xmlns:mo="http://schemas.microsoft.com/office/mac/office/2008/main" xmlns:mc="http://schemas.openxmlformats.org/markup-compatibility/2006" xmlns:mv="urn:schemas-microsoft-com:mac:vml" xmlns:o="urn:schemas-microsoft-com:office:office" xmlns:r="http://schemas.openxmlformats.org/officeDocument/2006/relationships" xmlns:m="http://schemas.openxmlformats.org/officeDocument/2006/math" xmlns:v="urn:schemas-microsoft-com:vml" xmlns:wp14="http://schemas.microsoft.com/office/word/2010/wordprocessingDrawing" xmlns:wp="http://schemas.openxmlformats.org/drawingml/2006/wordprocessingDrawing" xmlns:w10="urn:schemas-microsoft-com:office:word" xmlns:w="http://schemas.openxmlformats.org/wordprocessingml/2006/main" xmlns:w14="http://schemas.microsoft.com/office/word/2010/wordml" xmlns:wpg="http://schemas.microsoft.com/office/word/2010/wordprocessingGroup" xmlns:wpi="http://schemas.microsoft.com/office/word/2010/wordprocessingInk" xmlns:wne="http://schemas.microsoft.com/office/word/2006/wordml" xmlns:wps="http://schemas.microsoft.com/office/word/2010/wordprocessingShape" mc:Ignorable="w14 wp14">
+<w:ftr xmlns:ve="http://schemas.openxmlformats.org/markup-compatibility/2006" xmlns:o="urn:schemas-microsoft-com:office:office" xmlns:r="http://schemas.openxmlformats.org/officeDocument/2006/relationships" xmlns:m="http://schemas.openxmlformats.org/officeDocument/2006/math" xmlns:v="urn:schemas-microsoft-com:vml" xmlns:wp="http://schemas.openxmlformats.org/drawingml/2006/wordprocessingDrawing" xmlns:w10="urn:schemas-microsoft-com:office:word" xmlns:w="http://schemas.openxmlformats.org/wordprocessingml/2006/main" xmlns:wne="http://schemas.microsoft.com/office/word/2006/wordml">
   <w:tbl>
     <w:tblPr>
       <w:tblW w:w="0" w:type="auto"/>
-      <w:tblLook w:val="04A0" w:firstRow="1" w:lastRow="0" w:firstColumn="1" w:lastColumn="0" w:noHBand="0" w:noVBand="1"/>
+      <w:tblLook w:val="04A0"/>
     </w:tblPr>
     <w:tblGrid>
       <w:gridCol w:w="4788"/>
@@ -1644,7 +1867,6 @@
             <w:dataBinding w:prefixMappings="xmlns:ns0='http://purl.org/dc/elements/1.1/' xmlns:ns1='http://schemas.openxmlformats.org/package/2006/metadata/core-properties' " w:xpath="/ns1:coreProperties[1]/ns0:title[1]" w:storeItemID="{6C3C8BC8-F283-45AE-878A-BAB7291924A1}"/>
             <w:text w:multiLine="1"/>
           </w:sdtPr>
-          <w:sdtEndPr/>
           <w:sdtContent>
             <w:p>
               <w:pPr>
@@ -1701,11 +1923,11 @@
 </file>
 
 <file path=word/footer2.xml><?xml version="1.0" encoding="utf-8"?>
-<w:ftr xmlns:wpc="http://schemas.microsoft.com/office/word/2010/wordprocessingCanvas" xmlns:mo="http://schemas.microsoft.com/office/mac/office/2008/main" xmlns:mc="http://schemas.openxmlformats.org/markup-compatibility/2006" xmlns:mv="urn:schemas-microsoft-com:mac:vml" xmlns:o="urn:schemas-microsoft-com:office:office" xmlns:r="http://schemas.openxmlformats.org/officeDocument/2006/relationships" xmlns:m="http://schemas.openxmlformats.org/officeDocument/2006/math" xmlns:v="urn:schemas-microsoft-com:vml" xmlns:wp14="http://schemas.microsoft.com/office/word/2010/wordprocessingDrawing" xmlns:wp="http://schemas.openxmlformats.org/drawingml/2006/wordprocessingDrawing" xmlns:w10="urn:schemas-microsoft-com:office:word" xmlns:w="http://schemas.openxmlformats.org/wordprocessingml/2006/main" xmlns:w14="http://schemas.microsoft.com/office/word/2010/wordml" xmlns:wpg="http://schemas.microsoft.com/office/word/2010/wordprocessingGroup" xmlns:wpi="http://schemas.microsoft.com/office/word/2010/wordprocessingInk" xmlns:wne="http://schemas.microsoft.com/office/word/2006/wordml" xmlns:wps="http://schemas.microsoft.com/office/word/2010/wordprocessingShape" mc:Ignorable="w14 wp14">
+<w:ftr xmlns:ve="http://schemas.openxmlformats.org/markup-compatibility/2006" xmlns:o="urn:schemas-microsoft-com:office:office" xmlns:r="http://schemas.openxmlformats.org/officeDocument/2006/relationships" xmlns:m="http://schemas.openxmlformats.org/officeDocument/2006/math" xmlns:v="urn:schemas-microsoft-com:vml" xmlns:wp="http://schemas.openxmlformats.org/drawingml/2006/wordprocessingDrawing" xmlns:w10="urn:schemas-microsoft-com:office:word" xmlns:w="http://schemas.openxmlformats.org/wordprocessingml/2006/main" xmlns:wne="http://schemas.microsoft.com/office/word/2006/wordml">
   <w:tbl>
     <w:tblPr>
       <w:tblW w:w="0" w:type="auto"/>
-      <w:tblLook w:val="04A0" w:firstRow="1" w:lastRow="0" w:firstColumn="1" w:lastColumn="0" w:noHBand="0" w:noVBand="1"/>
+      <w:tblLook w:val="04A0"/>
     </w:tblPr>
     <w:tblGrid>
       <w:gridCol w:w="4788"/>
@@ -1724,7 +1946,6 @@
             <w:dataBinding w:prefixMappings="xmlns:ns0='http://purl.org/dc/elements/1.1/' xmlns:ns1='http://schemas.openxmlformats.org/package/2006/metadata/core-properties' " w:xpath="/ns1:coreProperties[1]/ns0:title[1]" w:storeItemID="{6C3C8BC8-F283-45AE-878A-BAB7291924A1}"/>
             <w:text w:multiLine="1"/>
           </w:sdtPr>
-          <w:sdtEndPr/>
           <w:sdtContent>
             <w:p>
               <w:pPr>
@@ -1781,11 +2002,11 @@
 </file>
 
 <file path=word/footer3.xml><?xml version="1.0" encoding="utf-8"?>
-<w:ftr xmlns:wpc="http://schemas.microsoft.com/office/word/2010/wordprocessingCanvas" xmlns:mo="http://schemas.microsoft.com/office/mac/office/2008/main" xmlns:mc="http://schemas.openxmlformats.org/markup-compatibility/2006" xmlns:mv="urn:schemas-microsoft-com:mac:vml" xmlns:o="urn:schemas-microsoft-com:office:office" xmlns:r="http://schemas.openxmlformats.org/officeDocument/2006/relationships" xmlns:m="http://schemas.openxmlformats.org/officeDocument/2006/math" xmlns:v="urn:schemas-microsoft-com:vml" xmlns:wp14="http://schemas.microsoft.com/office/word/2010/wordprocessingDrawing" xmlns:wp="http://schemas.openxmlformats.org/drawingml/2006/wordprocessingDrawing" xmlns:w10="urn:schemas-microsoft-com:office:word" xmlns:w="http://schemas.openxmlformats.org/wordprocessingml/2006/main" xmlns:w14="http://schemas.microsoft.com/office/word/2010/wordml" xmlns:wpg="http://schemas.microsoft.com/office/word/2010/wordprocessingGroup" xmlns:wpi="http://schemas.microsoft.com/office/word/2010/wordprocessingInk" xmlns:wne="http://schemas.microsoft.com/office/word/2006/wordml" xmlns:wps="http://schemas.microsoft.com/office/word/2010/wordprocessingShape" mc:Ignorable="w14 wp14">
+<w:ftr xmlns:ve="http://schemas.openxmlformats.org/markup-compatibility/2006" xmlns:o="urn:schemas-microsoft-com:office:office" xmlns:r="http://schemas.openxmlformats.org/officeDocument/2006/relationships" xmlns:m="http://schemas.openxmlformats.org/officeDocument/2006/math" xmlns:v="urn:schemas-microsoft-com:vml" xmlns:wp="http://schemas.openxmlformats.org/drawingml/2006/wordprocessingDrawing" xmlns:w10="urn:schemas-microsoft-com:office:word" xmlns:w="http://schemas.openxmlformats.org/wordprocessingml/2006/main" xmlns:wne="http://schemas.microsoft.com/office/word/2006/wordml">
   <w:tbl>
     <w:tblPr>
       <w:tblW w:w="0" w:type="auto"/>
-      <w:tblLook w:val="04A0" w:firstRow="1" w:lastRow="0" w:firstColumn="1" w:lastColumn="0" w:noHBand="0" w:noVBand="1"/>
+      <w:tblLook w:val="04A0"/>
     </w:tblPr>
     <w:tblGrid>
       <w:gridCol w:w="4788"/>
@@ -1804,7 +2025,6 @@
             <w:dataBinding w:prefixMappings="xmlns:ns0='http://purl.org/dc/elements/1.1/' xmlns:ns1='http://schemas.openxmlformats.org/package/2006/metadata/core-properties' " w:xpath="/ns1:coreProperties[1]/ns0:title[1]" w:storeItemID="{6C3C8BC8-F283-45AE-878A-BAB7291924A1}"/>
             <w:text w:multiLine="1"/>
           </w:sdtPr>
-          <w:sdtEndPr/>
           <w:sdtContent>
             <w:p>
               <w:pPr>
@@ -1861,7 +2081,7 @@
 </file>
 
 <file path=word/footnotes.xml><?xml version="1.0" encoding="utf-8"?>
-<w:footnotes xmlns:wpc="http://schemas.microsoft.com/office/word/2010/wordprocessingCanvas" xmlns:mo="http://schemas.microsoft.com/office/mac/office/2008/main" xmlns:mc="http://schemas.openxmlformats.org/markup-compatibility/2006" xmlns:mv="urn:schemas-microsoft-com:mac:vml" xmlns:o="urn:schemas-microsoft-com:office:office" xmlns:r="http://schemas.openxmlformats.org/officeDocument/2006/relationships" xmlns:m="http://schemas.openxmlformats.org/officeDocument/2006/math" xmlns:v="urn:schemas-microsoft-com:vml" xmlns:wp14="http://schemas.microsoft.com/office/word/2010/wordprocessingDrawing" xmlns:wp="http://schemas.openxmlformats.org/drawingml/2006/wordprocessingDrawing" xmlns:w10="urn:schemas-microsoft-com:office:word" xmlns:w="http://schemas.openxmlformats.org/wordprocessingml/2006/main" xmlns:w14="http://schemas.microsoft.com/office/word/2010/wordml" xmlns:wpg="http://schemas.microsoft.com/office/word/2010/wordprocessingGroup" xmlns:wpi="http://schemas.microsoft.com/office/word/2010/wordprocessingInk" xmlns:wne="http://schemas.microsoft.com/office/word/2006/wordml" xmlns:wps="http://schemas.microsoft.com/office/word/2010/wordprocessingShape" mc:Ignorable="w14 wp14">
+<w:footnotes xmlns:ve="http://schemas.openxmlformats.org/markup-compatibility/2006" xmlns:o="urn:schemas-microsoft-com:office:office" xmlns:r="http://schemas.openxmlformats.org/officeDocument/2006/relationships" xmlns:m="http://schemas.openxmlformats.org/officeDocument/2006/math" xmlns:v="urn:schemas-microsoft-com:vml" xmlns:wp="http://schemas.openxmlformats.org/drawingml/2006/wordprocessingDrawing" xmlns:w10="urn:schemas-microsoft-com:office:word" xmlns:w="http://schemas.openxmlformats.org/wordprocessingml/2006/main" xmlns:wne="http://schemas.microsoft.com/office/word/2006/wordml">
   <w:footnote w:type="separator" w:id="-1">
     <w:p>
       <w:pPr>
@@ -1886,7 +2106,7 @@
 </file>
 
 <file path=word/header1.xml><?xml version="1.0" encoding="utf-8"?>
-<w:hdr xmlns:wpc="http://schemas.microsoft.com/office/word/2010/wordprocessingCanvas" xmlns:mo="http://schemas.microsoft.com/office/mac/office/2008/main" xmlns:mc="http://schemas.openxmlformats.org/markup-compatibility/2006" xmlns:mv="urn:schemas-microsoft-com:mac:vml" xmlns:o="urn:schemas-microsoft-com:office:office" xmlns:r="http://schemas.openxmlformats.org/officeDocument/2006/relationships" xmlns:m="http://schemas.openxmlformats.org/officeDocument/2006/math" xmlns:v="urn:schemas-microsoft-com:vml" xmlns:wp14="http://schemas.microsoft.com/office/word/2010/wordprocessingDrawing" xmlns:wp="http://schemas.openxmlformats.org/drawingml/2006/wordprocessingDrawing" xmlns:w10="urn:schemas-microsoft-com:office:word" xmlns:w="http://schemas.openxmlformats.org/wordprocessingml/2006/main" xmlns:w14="http://schemas.microsoft.com/office/word/2010/wordml" xmlns:wpg="http://schemas.microsoft.com/office/word/2010/wordprocessingGroup" xmlns:wpi="http://schemas.microsoft.com/office/word/2010/wordprocessingInk" xmlns:wne="http://schemas.microsoft.com/office/word/2006/wordml" xmlns:wps="http://schemas.microsoft.com/office/word/2010/wordprocessingShape" mc:Ignorable="w14 wp14">
+<w:hdr xmlns:ve="http://schemas.openxmlformats.org/markup-compatibility/2006" xmlns:o="urn:schemas-microsoft-com:office:office" xmlns:r="http://schemas.openxmlformats.org/officeDocument/2006/relationships" xmlns:m="http://schemas.openxmlformats.org/officeDocument/2006/math" xmlns:v="urn:schemas-microsoft-com:vml" xmlns:wp="http://schemas.openxmlformats.org/drawingml/2006/wordprocessingDrawing" xmlns:w10="urn:schemas-microsoft-com:office:word" xmlns:w="http://schemas.openxmlformats.org/wordprocessingml/2006/main" xmlns:wne="http://schemas.microsoft.com/office/word/2006/wordml">
   <w:p>
     <w:pPr>
       <w:pStyle w:val="Header"/>
@@ -1896,7 +2116,7 @@
 </file>
 
 <file path=word/header2.xml><?xml version="1.0" encoding="utf-8"?>
-<w:hdr xmlns:wpc="http://schemas.microsoft.com/office/word/2010/wordprocessingCanvas" xmlns:mo="http://schemas.microsoft.com/office/mac/office/2008/main" xmlns:mc="http://schemas.openxmlformats.org/markup-compatibility/2006" xmlns:mv="urn:schemas-microsoft-com:mac:vml" xmlns:o="urn:schemas-microsoft-com:office:office" xmlns:r="http://schemas.openxmlformats.org/officeDocument/2006/relationships" xmlns:m="http://schemas.openxmlformats.org/officeDocument/2006/math" xmlns:v="urn:schemas-microsoft-com:vml" xmlns:wp14="http://schemas.microsoft.com/office/word/2010/wordprocessingDrawing" xmlns:wp="http://schemas.openxmlformats.org/drawingml/2006/wordprocessingDrawing" xmlns:w10="urn:schemas-microsoft-com:office:word" xmlns:w="http://schemas.openxmlformats.org/wordprocessingml/2006/main" xmlns:w14="http://schemas.microsoft.com/office/word/2010/wordml" xmlns:wpg="http://schemas.microsoft.com/office/word/2010/wordprocessingGroup" xmlns:wpi="http://schemas.microsoft.com/office/word/2010/wordprocessingInk" xmlns:wne="http://schemas.microsoft.com/office/word/2006/wordml" xmlns:wps="http://schemas.microsoft.com/office/word/2010/wordprocessingShape" mc:Ignorable="w14 wp14">
+<w:hdr xmlns:ve="http://schemas.openxmlformats.org/markup-compatibility/2006" xmlns:o="urn:schemas-microsoft-com:office:office" xmlns:r="http://schemas.openxmlformats.org/officeDocument/2006/relationships" xmlns:m="http://schemas.openxmlformats.org/officeDocument/2006/math" xmlns:v="urn:schemas-microsoft-com:vml" xmlns:wp="http://schemas.openxmlformats.org/drawingml/2006/wordprocessingDrawing" xmlns:w10="urn:schemas-microsoft-com:office:word" xmlns:w="http://schemas.openxmlformats.org/wordprocessingml/2006/main" xmlns:wne="http://schemas.microsoft.com/office/word/2006/wordml">
   <w:p>
     <w:pPr>
       <w:pStyle w:val="NoSpacing"/>
@@ -1918,7 +2138,7 @@
 </file>
 
 <file path=word/numbering.xml><?xml version="1.0" encoding="utf-8"?>
-<w:numbering xmlns:wpc="http://schemas.microsoft.com/office/word/2010/wordprocessingCanvas" xmlns:mo="http://schemas.microsoft.com/office/mac/office/2008/main" xmlns:mc="http://schemas.openxmlformats.org/markup-compatibility/2006" xmlns:mv="urn:schemas-microsoft-com:mac:vml" xmlns:o="urn:schemas-microsoft-com:office:office" xmlns:r="http://schemas.openxmlformats.org/officeDocument/2006/relationships" xmlns:m="http://schemas.openxmlformats.org/officeDocument/2006/math" xmlns:v="urn:schemas-microsoft-com:vml" xmlns:wp14="http://schemas.microsoft.com/office/word/2010/wordprocessingDrawing" xmlns:wp="http://schemas.openxmlformats.org/drawingml/2006/wordprocessingDrawing" xmlns:w10="urn:schemas-microsoft-com:office:word" xmlns:w="http://schemas.openxmlformats.org/wordprocessingml/2006/main" xmlns:w14="http://schemas.microsoft.com/office/word/2010/wordml" xmlns:wpg="http://schemas.microsoft.com/office/word/2010/wordprocessingGroup" xmlns:wpi="http://schemas.microsoft.com/office/word/2010/wordprocessingInk" xmlns:wne="http://schemas.microsoft.com/office/word/2006/wordml" xmlns:wps="http://schemas.microsoft.com/office/word/2010/wordprocessingShape" mc:Ignorable="w14 wp14">
+<w:numbering xmlns:ve="http://schemas.openxmlformats.org/markup-compatibility/2006" xmlns:o="urn:schemas-microsoft-com:office:office" xmlns:r="http://schemas.openxmlformats.org/officeDocument/2006/relationships" xmlns:m="http://schemas.openxmlformats.org/officeDocument/2006/math" xmlns:v="urn:schemas-microsoft-com:vml" xmlns:wp="http://schemas.openxmlformats.org/drawingml/2006/wordprocessingDrawing" xmlns:w10="urn:schemas-microsoft-com:office:word" xmlns:w="http://schemas.openxmlformats.org/wordprocessingml/2006/main" xmlns:wne="http://schemas.microsoft.com/office/word/2006/wordml">
   <w:abstractNum w:abstractNumId="0">
     <w:nsid w:val="FFFFFF88"/>
     <w:multiLevelType w:val="singleLevel"/>
@@ -1963,6 +2183,119 @@
       </w:rPr>
     </w:lvl>
   </w:abstractNum>
+  <w:abstractNum w:abstractNumId="2">
+    <w:nsid w:val="41A6447F"/>
+    <w:multiLevelType w:val="hybridMultilevel"/>
+    <w:tmpl w:val="1FD6DC6A"/>
+    <w:lvl w:ilvl="0" w:tplc="04090001">
+      <w:start w:val="1"/>
+      <w:numFmt w:val="bullet"/>
+      <w:lvlText w:val=""/>
+      <w:lvlJc w:val="left"/>
+      <w:pPr>
+        <w:ind w:left="720" w:hanging="360"/>
+      </w:pPr>
+      <w:rPr>
+        <w:rFonts w:ascii="Symbol" w:hAnsi="Symbol" w:hint="default"/>
+      </w:rPr>
+    </w:lvl>
+    <w:lvl w:ilvl="1" w:tplc="04090003" w:tentative="1">
+      <w:start w:val="1"/>
+      <w:numFmt w:val="bullet"/>
+      <w:lvlText w:val="o"/>
+      <w:lvlJc w:val="left"/>
+      <w:pPr>
+        <w:ind w:left="1440" w:hanging="360"/>
+      </w:pPr>
+      <w:rPr>
+        <w:rFonts w:ascii="Courier New" w:hAnsi="Courier New" w:cs="Courier New" w:hint="default"/>
+      </w:rPr>
+    </w:lvl>
+    <w:lvl w:ilvl="2" w:tplc="04090005" w:tentative="1">
+      <w:start w:val="1"/>
+      <w:numFmt w:val="bullet"/>
+      <w:lvlText w:val=""/>
+      <w:lvlJc w:val="left"/>
+      <w:pPr>
+        <w:ind w:left="2160" w:hanging="360"/>
+      </w:pPr>
+      <w:rPr>
+        <w:rFonts w:ascii="Wingdings" w:hAnsi="Wingdings" w:hint="default"/>
+      </w:rPr>
+    </w:lvl>
+    <w:lvl w:ilvl="3" w:tplc="04090001" w:tentative="1">
+      <w:start w:val="1"/>
+      <w:numFmt w:val="bullet"/>
+      <w:lvlText w:val=""/>
+      <w:lvlJc w:val="left"/>
+      <w:pPr>
+        <w:ind w:left="2880" w:hanging="360"/>
+      </w:pPr>
+      <w:rPr>
+        <w:rFonts w:ascii="Symbol" w:hAnsi="Symbol" w:hint="default"/>
+      </w:rPr>
+    </w:lvl>
+    <w:lvl w:ilvl="4" w:tplc="04090003" w:tentative="1">
+      <w:start w:val="1"/>
+      <w:numFmt w:val="bullet"/>
+      <w:lvlText w:val="o"/>
+      <w:lvlJc w:val="left"/>
+      <w:pPr>
+        <w:ind w:left="3600" w:hanging="360"/>
+      </w:pPr>
+      <w:rPr>
+        <w:rFonts w:ascii="Courier New" w:hAnsi="Courier New" w:cs="Courier New" w:hint="default"/>
+      </w:rPr>
+    </w:lvl>
+    <w:lvl w:ilvl="5" w:tplc="04090005" w:tentative="1">
+      <w:start w:val="1"/>
+      <w:numFmt w:val="bullet"/>
+      <w:lvlText w:val=""/>
+      <w:lvlJc w:val="left"/>
+      <w:pPr>
+        <w:ind w:left="4320" w:hanging="360"/>
+      </w:pPr>
+      <w:rPr>
+        <w:rFonts w:ascii="Wingdings" w:hAnsi="Wingdings" w:hint="default"/>
+      </w:rPr>
+    </w:lvl>
+    <w:lvl w:ilvl="6" w:tplc="04090001" w:tentative="1">
+      <w:start w:val="1"/>
+      <w:numFmt w:val="bullet"/>
+      <w:lvlText w:val=""/>
+      <w:lvlJc w:val="left"/>
+      <w:pPr>
+        <w:ind w:left="5040" w:hanging="360"/>
+      </w:pPr>
+      <w:rPr>
+        <w:rFonts w:ascii="Symbol" w:hAnsi="Symbol" w:hint="default"/>
+      </w:rPr>
+    </w:lvl>
+    <w:lvl w:ilvl="7" w:tplc="04090003" w:tentative="1">
+      <w:start w:val="1"/>
+      <w:numFmt w:val="bullet"/>
+      <w:lvlText w:val="o"/>
+      <w:lvlJc w:val="left"/>
+      <w:pPr>
+        <w:ind w:left="5760" w:hanging="360"/>
+      </w:pPr>
+      <w:rPr>
+        <w:rFonts w:ascii="Courier New" w:hAnsi="Courier New" w:cs="Courier New" w:hint="default"/>
+      </w:rPr>
+    </w:lvl>
+    <w:lvl w:ilvl="8" w:tplc="04090005" w:tentative="1">
+      <w:start w:val="1"/>
+      <w:numFmt w:val="bullet"/>
+      <w:lvlText w:val=""/>
+      <w:lvlJc w:val="left"/>
+      <w:pPr>
+        <w:ind w:left="6480" w:hanging="360"/>
+      </w:pPr>
+      <w:rPr>
+        <w:rFonts w:ascii="Wingdings" w:hAnsi="Wingdings" w:hint="default"/>
+      </w:rPr>
+    </w:lvl>
+  </w:abstractNum>
   <w:num w:numId="1">
     <w:abstractNumId w:val="1"/>
   </w:num>
@@ -1975,11 +2308,14 @@
   <w:num w:numId="3">
     <w:abstractNumId w:val="0"/>
   </w:num>
+  <w:num w:numId="4">
+    <w:abstractNumId w:val="2"/>
+  </w:num>
 </w:numbering>
 </file>
 
 <file path=word/styles.xml><?xml version="1.0" encoding="utf-8"?>
-<w:styles xmlns:mc="http://schemas.openxmlformats.org/markup-compatibility/2006" xmlns:r="http://schemas.openxmlformats.org/officeDocument/2006/relationships" xmlns:w="http://schemas.openxmlformats.org/wordprocessingml/2006/main" xmlns:w14="http://schemas.microsoft.com/office/word/2010/wordml" mc:Ignorable="w14">
+<w:styles xmlns:r="http://schemas.openxmlformats.org/officeDocument/2006/relationships" xmlns:w="http://schemas.openxmlformats.org/wordprocessingml/2006/main">
   <w:docDefaults>
     <w:rPrDefault>
       <w:rPr>
@@ -1995,7 +2331,7 @@
       </w:pPr>
     </w:pPrDefault>
   </w:docDefaults>
-  <w:latentStyles w:defLockedState="0" w:defUIPriority="99" w:defSemiHidden="1" w:defUnhideWhenUsed="1" w:defQFormat="0" w:count="276">
+  <w:latentStyles w:defLockedState="0" w:defUIPriority="99" w:defSemiHidden="1" w:defUnhideWhenUsed="1" w:defQFormat="0" w:count="267">
     <w:lsdException w:name="Normal" w:semiHidden="0" w:uiPriority="0" w:unhideWhenUsed="0" w:qFormat="1"/>
     <w:lsdException w:name="heading 1" w:semiHidden="0" w:uiPriority="9" w:unhideWhenUsed="0" w:qFormat="1"/>
     <w:lsdException w:name="heading 2" w:semiHidden="0" w:uiPriority="0" w:unhideWhenUsed="0" w:qFormat="1"/>
@@ -2339,6 +2675,7 @@
     <w:uiPriority w:val="99"/>
     <w:semiHidden/>
     <w:unhideWhenUsed/>
+    <w:qFormat/>
     <w:tblPr>
       <w:tblInd w:w="0" w:type="dxa"/>
       <w:tblCellMar>
@@ -2837,6 +3174,18 @@
       <w:iCs/>
       <w:color w:val="595959" w:themeColor="text1" w:themeTint="A6"/>
     </w:rPr>
+  </w:style>
+  <w:style w:type="paragraph" w:styleId="ListParagraph">
+    <w:name w:val="List Paragraph"/>
+    <w:basedOn w:val="Normal"/>
+    <w:uiPriority w:val="99"/>
+    <w:unhideWhenUsed/>
+    <w:qFormat/>
+    <w:rsid w:val="00194EA4"/>
+    <w:pPr>
+      <w:ind w:left="720"/>
+      <w:contextualSpacing/>
+    </w:pPr>
   </w:style>
 </w:styles>
 </file>
@@ -3705,7 +4054,7 @@
 </file>
 
 <file path=word/glossary/document.xml><?xml version="1.0" encoding="utf-8"?>
-<w:glossaryDocument xmlns:wpc="http://schemas.microsoft.com/office/word/2010/wordprocessingCanvas" xmlns:mo="http://schemas.microsoft.com/office/mac/office/2008/main" xmlns:mc="http://schemas.openxmlformats.org/markup-compatibility/2006" xmlns:mv="urn:schemas-microsoft-com:mac:vml" xmlns:o="urn:schemas-microsoft-com:office:office" xmlns:r="http://schemas.openxmlformats.org/officeDocument/2006/relationships" xmlns:m="http://schemas.openxmlformats.org/officeDocument/2006/math" xmlns:v="urn:schemas-microsoft-com:vml" xmlns:wp14="http://schemas.microsoft.com/office/word/2010/wordprocessingDrawing" xmlns:wp="http://schemas.openxmlformats.org/drawingml/2006/wordprocessingDrawing" xmlns:w10="urn:schemas-microsoft-com:office:word" xmlns:w="http://schemas.openxmlformats.org/wordprocessingml/2006/main" xmlns:w14="http://schemas.microsoft.com/office/word/2010/wordml" xmlns:wpg="http://schemas.microsoft.com/office/word/2010/wordprocessingGroup" xmlns:wpi="http://schemas.microsoft.com/office/word/2010/wordprocessingInk" xmlns:wne="http://schemas.microsoft.com/office/word/2006/wordml" xmlns:wps="http://schemas.microsoft.com/office/word/2010/wordprocessingShape" mc:Ignorable="w14 wp14">
+<w:glossaryDocument xmlns:ve="http://schemas.openxmlformats.org/markup-compatibility/2006" xmlns:o="urn:schemas-microsoft-com:office:office" xmlns:r="http://schemas.openxmlformats.org/officeDocument/2006/relationships" xmlns:m="http://schemas.openxmlformats.org/officeDocument/2006/math" xmlns:v="urn:schemas-microsoft-com:vml" xmlns:wp="http://schemas.openxmlformats.org/drawingml/2006/wordprocessingDrawing" xmlns:w10="urn:schemas-microsoft-com:office:word" xmlns:w="http://schemas.openxmlformats.org/wordprocessingml/2006/main" xmlns:wne="http://schemas.microsoft.com/office/word/2006/wordml">
   <w:docParts>
     <w:docPart>
       <w:docPartPr>
@@ -3764,13 +4113,13 @@
 </file>
 
 <file path=word/glossary/fontTable.xml><?xml version="1.0" encoding="utf-8"?>
-<w:fonts xmlns:mc="http://schemas.openxmlformats.org/markup-compatibility/2006" xmlns:r="http://schemas.openxmlformats.org/officeDocument/2006/relationships" xmlns:w="http://schemas.openxmlformats.org/wordprocessingml/2006/main" xmlns:w14="http://schemas.microsoft.com/office/word/2010/wordml" mc:Ignorable="w14">
+<w:fonts xmlns:r="http://schemas.openxmlformats.org/officeDocument/2006/relationships" xmlns:w="http://schemas.openxmlformats.org/wordprocessingml/2006/main">
   <w:font w:name="Times New Roman">
     <w:panose1 w:val="02020603050405020304"/>
     <w:charset w:val="00"/>
-    <w:family w:val="auto"/>
+    <w:family w:val="roman"/>
     <w:pitch w:val="variable"/>
-    <w:sig w:usb0="00000003" w:usb1="00000000" w:usb2="00000000" w:usb3="00000000" w:csb0="00000001" w:csb1="00000000"/>
+    <w:sig w:usb0="E0002EFF" w:usb1="C0007843" w:usb2="00000009" w:usb3="00000000" w:csb0="000001FF" w:csb1="00000000"/>
   </w:font>
   <w:font w:name="Wingdings">
     <w:panose1 w:val="05000000000000000000"/>
@@ -3779,62 +4128,70 @@
     <w:pitch w:val="variable"/>
     <w:sig w:usb0="00000000" w:usb1="10000000" w:usb2="00000000" w:usb3="00000000" w:csb0="80000000" w:csb1="00000000"/>
   </w:font>
+  <w:font w:name="Symbol">
+    <w:panose1 w:val="05050102010706020507"/>
+    <w:charset w:val="02"/>
+    <w:family w:val="roman"/>
+    <w:pitch w:val="variable"/>
+    <w:sig w:usb0="00000000" w:usb1="10000000" w:usb2="00000000" w:usb3="00000000" w:csb0="80000000" w:csb1="00000000"/>
+  </w:font>
+  <w:font w:name="Courier New">
+    <w:panose1 w:val="02070309020205020404"/>
+    <w:charset w:val="00"/>
+    <w:family w:val="modern"/>
+    <w:pitch w:val="fixed"/>
+    <w:sig w:usb0="E0002AFF" w:usb1="C0007843" w:usb2="00000009" w:usb3="00000000" w:csb0="000001FF" w:csb1="00000000"/>
+  </w:font>
   <w:font w:name="Calisto MT">
     <w:panose1 w:val="02040603050505030304"/>
     <w:charset w:val="00"/>
-    <w:family w:val="auto"/>
+    <w:family w:val="roman"/>
     <w:pitch w:val="variable"/>
     <w:sig w:usb0="00000003" w:usb1="00000000" w:usb2="00000000" w:usb3="00000000" w:csb0="00000001" w:csb1="00000000"/>
   </w:font>
-  <w:font w:name="ＭＳ 明朝">
-    <w:panose1 w:val="00000000000000000000"/>
+  <w:font w:name="MS Mincho">
+    <w:altName w:val="ＭＳ 明朝"/>
+    <w:panose1 w:val="02020609040205080304"/>
     <w:charset w:val="80"/>
-    <w:family w:val="roman"/>
-    <w:notTrueType/>
+    <w:family w:val="modern"/>
     <w:pitch w:val="fixed"/>
-    <w:sig w:usb0="00000001" w:usb1="08070000" w:usb2="00000010" w:usb3="00000000" w:csb0="00020000" w:csb1="00000000"/>
+    <w:sig w:usb0="E00002FF" w:usb1="6AC7FDFB" w:usb2="08000012" w:usb3="00000000" w:csb0="0002009F" w:csb1="00000000"/>
   </w:font>
   <w:font w:name="Tahoma">
     <w:panose1 w:val="020B0604030504040204"/>
     <w:charset w:val="00"/>
-    <w:family w:val="auto"/>
-    <w:pitch w:val="variable"/>
-    <w:sig w:usb0="E1002AFF" w:usb1="C000605B" w:usb2="00000029" w:usb3="00000000" w:csb0="000101FF" w:csb1="00000000"/>
-  </w:font>
-  <w:font w:name="Arial">
-    <w:panose1 w:val="020B0604020202020204"/>
-    <w:charset w:val="00"/>
-    <w:family w:val="auto"/>
-    <w:pitch w:val="variable"/>
-    <w:sig w:usb0="00000003" w:usb1="00000000" w:usb2="00000000" w:usb3="00000000" w:csb0="00000001" w:csb1="00000000"/>
-  </w:font>
-  <w:font w:name="Cambria">
-    <w:panose1 w:val="02040503050406030204"/>
-    <w:charset w:val="00"/>
-    <w:family w:val="auto"/>
+    <w:family w:val="swiss"/>
+    <w:notTrueType/>
     <w:pitch w:val="variable"/>
     <w:sig w:usb0="00000003" w:usb1="00000000" w:usb2="00000000" w:usb3="00000000" w:csb0="00000001" w:csb1="00000000"/>
   </w:font>
   <w:font w:name="Calibri">
     <w:panose1 w:val="020F0502020204030204"/>
     <w:charset w:val="00"/>
-    <w:family w:val="auto"/>
+    <w:family w:val="swiss"/>
     <w:pitch w:val="variable"/>
-    <w:sig w:usb0="00000003" w:usb1="00000000" w:usb2="00000000" w:usb3="00000000" w:csb0="00000001" w:csb1="00000000"/>
+    <w:sig w:usb0="E00002FF" w:usb1="4000ACFF" w:usb2="00000001" w:usb3="00000000" w:csb0="0000019F" w:csb1="00000000"/>
   </w:font>
-  <w:font w:name="ＭＳ ゴシック">
-    <w:panose1 w:val="00000000000000000000"/>
+  <w:font w:name="Cambria">
+    <w:panose1 w:val="02040503050406030204"/>
+    <w:charset w:val="00"/>
+    <w:family w:val="roman"/>
+    <w:pitch w:val="variable"/>
+    <w:sig w:usb0="E00002FF" w:usb1="400004FF" w:usb2="00000000" w:usb3="00000000" w:csb0="0000019F" w:csb1="00000000"/>
+  </w:font>
+  <w:font w:name="MS Gothic">
+    <w:altName w:val="ＭＳ ゴシック"/>
+    <w:panose1 w:val="020B0609070205080204"/>
     <w:charset w:val="80"/>
     <w:family w:val="modern"/>
-    <w:notTrueType/>
     <w:pitch w:val="fixed"/>
-    <w:sig w:usb0="00000001" w:usb1="08070000" w:usb2="00000010" w:usb3="00000000" w:csb0="00020000" w:csb1="00000000"/>
+    <w:sig w:usb0="E00002FF" w:usb1="6AC7FDFB" w:usb2="08000012" w:usb3="00000000" w:csb0="0002009F" w:csb1="00000000"/>
   </w:font>
 </w:fonts>
 </file>
 
 <file path=word/glossary/numbering.xml><?xml version="1.0" encoding="utf-8"?>
-<w:numbering xmlns:wpc="http://schemas.microsoft.com/office/word/2010/wordprocessingCanvas" xmlns:mo="http://schemas.microsoft.com/office/mac/office/2008/main" xmlns:mc="http://schemas.openxmlformats.org/markup-compatibility/2006" xmlns:mv="urn:schemas-microsoft-com:mac:vml" xmlns:o="urn:schemas-microsoft-com:office:office" xmlns:r="http://schemas.openxmlformats.org/officeDocument/2006/relationships" xmlns:m="http://schemas.openxmlformats.org/officeDocument/2006/math" xmlns:v="urn:schemas-microsoft-com:vml" xmlns:wp14="http://schemas.microsoft.com/office/word/2010/wordprocessingDrawing" xmlns:wp="http://schemas.openxmlformats.org/drawingml/2006/wordprocessingDrawing" xmlns:w10="urn:schemas-microsoft-com:office:word" xmlns:w="http://schemas.openxmlformats.org/wordprocessingml/2006/main" xmlns:w14="http://schemas.microsoft.com/office/word/2010/wordml" xmlns:wpg="http://schemas.microsoft.com/office/word/2010/wordprocessingGroup" xmlns:wpi="http://schemas.microsoft.com/office/word/2010/wordprocessingInk" xmlns:wne="http://schemas.microsoft.com/office/word/2006/wordml" xmlns:wps="http://schemas.microsoft.com/office/word/2010/wordprocessingShape" mc:Ignorable="w14 wp14">
+<w:numbering xmlns:ve="http://schemas.openxmlformats.org/markup-compatibility/2006" xmlns:o="urn:schemas-microsoft-com:office:office" xmlns:r="http://schemas.openxmlformats.org/officeDocument/2006/relationships" xmlns:m="http://schemas.openxmlformats.org/officeDocument/2006/math" xmlns:v="urn:schemas-microsoft-com:vml" xmlns:wp="http://schemas.openxmlformats.org/drawingml/2006/wordprocessingDrawing" xmlns:w10="urn:schemas-microsoft-com:office:word" xmlns:w="http://schemas.openxmlformats.org/wordprocessingml/2006/main" xmlns:wne="http://schemas.microsoft.com/office/word/2006/wordml">
   <w:abstractNum w:abstractNumId="0">
     <w:nsid w:val="FFFFFF88"/>
     <w:multiLevelType w:val="singleLevel"/>
@@ -3889,26 +4246,23 @@
 </file>
 
 <file path=word/glossary/settings.xml><?xml version="1.0" encoding="utf-8"?>
-<w:settings xmlns:mc="http://schemas.openxmlformats.org/markup-compatibility/2006" xmlns:o="urn:schemas-microsoft-com:office:office" xmlns:r="http://schemas.openxmlformats.org/officeDocument/2006/relationships" xmlns:m="http://schemas.openxmlformats.org/officeDocument/2006/math" xmlns:v="urn:schemas-microsoft-com:vml" xmlns:w10="urn:schemas-microsoft-com:office:word" xmlns:w="http://schemas.openxmlformats.org/wordprocessingml/2006/main" xmlns:w14="http://schemas.microsoft.com/office/word/2010/wordml" xmlns:sl="http://schemas.openxmlformats.org/schemaLibrary/2006/main" mc:Ignorable="w14">
+<w:settings xmlns:o="urn:schemas-microsoft-com:office:office" xmlns:r="http://schemas.openxmlformats.org/officeDocument/2006/relationships" xmlns:m="http://schemas.openxmlformats.org/officeDocument/2006/math" xmlns:v="urn:schemas-microsoft-com:vml" xmlns:w10="urn:schemas-microsoft-com:office:word" xmlns:w="http://schemas.openxmlformats.org/wordprocessingml/2006/main" xmlns:sl="http://schemas.openxmlformats.org/schemaLibrary/2006/main">
   <w:view w:val="normal"/>
   <w:defaultTabStop w:val="720"/>
   <w:characterSpacingControl w:val="doNotCompress"/>
   <w:compat>
     <w:useFELayout/>
-    <w:compatSetting w:name="compatibilityMode" w:uri="http://schemas.microsoft.com/office/word" w:val="14"/>
-    <w:compatSetting w:name="overrideTableStyleFontSizeAndJustification" w:uri="http://schemas.microsoft.com/office/word" w:val="1"/>
-    <w:compatSetting w:name="enableOpenTypeFeatures" w:uri="http://schemas.microsoft.com/office/word" w:val="1"/>
-    <w:compatSetting w:name="doNotFlipMirrorIndents" w:uri="http://schemas.microsoft.com/office/word" w:val="1"/>
   </w:compat>
   <w:rsids>
     <w:rsidRoot w:val="00102102"/>
     <w:rsid w:val="00102102"/>
+    <w:rsid w:val="00EC62B2"/>
   </w:rsids>
   <m:mathPr>
     <m:mathFont m:val="Cambria Math"/>
     <m:brkBin m:val="before"/>
     <m:brkBinSub m:val="--"/>
-    <m:smallFrac m:val="0"/>
+    <m:smallFrac m:val="off"/>
     <m:dispDef/>
     <m:lMargin m:val="0"/>
     <m:rMargin m:val="0"/>
@@ -3917,17 +4271,16 @@
     <m:intLim m:val="subSup"/>
     <m:naryLim m:val="undOvr"/>
   </m:mathPr>
-  <w:themeFontLang w:val="en-US" w:eastAsia="ja-JP"/>
+  <w:themeFontLang w:val="en-US"/>
   <w:clrSchemeMapping w:bg1="light1" w:t1="dark1" w:bg2="light2" w:t2="dark2" w:accent1="accent1" w:accent2="accent2" w:accent3="accent3" w:accent4="accent4" w:accent5="accent5" w:accent6="accent6" w:hyperlink="hyperlink" w:followedHyperlink="followedHyperlink"/>
   <w:doNotAutoCompressPictures/>
   <w:decimalSymbol w:val="."/>
   <w:listSeparator w:val=","/>
-  <w14:defaultImageDpi w14:val="300"/>
 </w:settings>
 </file>
 
 <file path=word/glossary/styles.xml><?xml version="1.0" encoding="utf-8"?>
-<w:styles xmlns:mc="http://schemas.openxmlformats.org/markup-compatibility/2006" xmlns:r="http://schemas.openxmlformats.org/officeDocument/2006/relationships" xmlns:w="http://schemas.openxmlformats.org/wordprocessingml/2006/main" xmlns:w14="http://schemas.microsoft.com/office/word/2010/wordml" mc:Ignorable="w14">
+<w:styles xmlns:r="http://schemas.openxmlformats.org/officeDocument/2006/relationships" xmlns:w="http://schemas.openxmlformats.org/wordprocessingml/2006/main">
   <w:docDefaults>
     <w:rPrDefault>
       <w:rPr>
@@ -3939,7 +4292,7 @@
     </w:rPrDefault>
     <w:pPrDefault/>
   </w:docDefaults>
-  <w:latentStyles w:defLockedState="0" w:defUIPriority="99" w:defSemiHidden="1" w:defUnhideWhenUsed="1" w:defQFormat="0" w:count="276">
+  <w:latentStyles w:defLockedState="0" w:defUIPriority="99" w:defSemiHidden="1" w:defUnhideWhenUsed="1" w:defQFormat="0" w:count="267">
     <w:lsdException w:name="Normal" w:semiHidden="0" w:uiPriority="0" w:unhideWhenUsed="0" w:qFormat="1"/>
     <w:lsdException w:name="heading 1" w:semiHidden="0" w:uiPriority="9" w:unhideWhenUsed="0" w:qFormat="1"/>
     <w:lsdException w:name="heading 2" w:uiPriority="1" w:qFormat="1"/>
@@ -4083,6 +4436,7 @@
   <w:style w:type="paragraph" w:default="1" w:styleId="Normal">
     <w:name w:val="Normal"/>
     <w:qFormat/>
+    <w:rsid w:val="00EC62B2"/>
   </w:style>
   <w:style w:type="paragraph" w:styleId="Heading2">
     <w:name w:val="heading 2"/>
@@ -4091,6 +4445,7 @@
     <w:link w:val="Heading2Char"/>
     <w:uiPriority w:val="1"/>
     <w:qFormat/>
+    <w:rsid w:val="00EC62B2"/>
     <w:pPr>
       <w:keepNext/>
       <w:keepLines/>
@@ -4117,6 +4472,7 @@
     <w:link w:val="Heading3Char"/>
     <w:uiPriority w:val="1"/>
     <w:qFormat/>
+    <w:rsid w:val="00EC62B2"/>
     <w:pPr>
       <w:keepNext/>
       <w:keepLines/>
@@ -4141,6 +4497,7 @@
     <w:uiPriority w:val="99"/>
     <w:semiHidden/>
     <w:unhideWhenUsed/>
+    <w:qFormat/>
     <w:tblPr>
       <w:tblInd w:w="0" w:type="dxa"/>
       <w:tblCellMar>
@@ -4159,18 +4516,22 @@
   </w:style>
   <w:style w:type="paragraph" w:customStyle="1" w:styleId="BBC896AE050E80409A08C6360CA17D8C">
     <w:name w:val="BBC896AE050E80409A08C6360CA17D8C"/>
+    <w:rsid w:val="00EC62B2"/>
   </w:style>
   <w:style w:type="paragraph" w:customStyle="1" w:styleId="390321B2C7B3354B8A3893E061826863">
     <w:name w:val="390321B2C7B3354B8A3893E061826863"/>
+    <w:rsid w:val="00EC62B2"/>
   </w:style>
   <w:style w:type="paragraph" w:customStyle="1" w:styleId="303A2E84F7A7FC42A2AFA925A858DE10">
     <w:name w:val="303A2E84F7A7FC42A2AFA925A858DE10"/>
+    <w:rsid w:val="00EC62B2"/>
   </w:style>
   <w:style w:type="character" w:customStyle="1" w:styleId="Heading2Char">
     <w:name w:val="Heading 2 Char"/>
     <w:basedOn w:val="DefaultParagraphFont"/>
     <w:link w:val="Heading2"/>
     <w:uiPriority w:val="1"/>
+    <w:rsid w:val="00EC62B2"/>
     <w:rPr>
       <w:rFonts w:asciiTheme="majorHAnsi" w:eastAsiaTheme="majorEastAsia" w:hAnsiTheme="majorHAnsi" w:cstheme="majorBidi"/>
       <w:bCs/>
@@ -4182,12 +4543,14 @@
   </w:style>
   <w:style w:type="paragraph" w:customStyle="1" w:styleId="82C2A893A7F4A34E8F86C2B880BC3E76">
     <w:name w:val="82C2A893A7F4A34E8F86C2B880BC3E76"/>
+    <w:rsid w:val="00EC62B2"/>
   </w:style>
   <w:style w:type="character" w:customStyle="1" w:styleId="Heading3Char">
     <w:name w:val="Heading 3 Char"/>
     <w:basedOn w:val="DefaultParagraphFont"/>
     <w:link w:val="Heading3"/>
     <w:uiPriority w:val="1"/>
+    <w:rsid w:val="00EC62B2"/>
     <w:rPr>
       <w:rFonts w:asciiTheme="majorHAnsi" w:eastAsiaTheme="majorEastAsia" w:hAnsiTheme="majorHAnsi" w:cstheme="majorBidi"/>
       <w:bCs/>
@@ -4200,6 +4563,7 @@
     <w:basedOn w:val="Normal"/>
     <w:uiPriority w:val="1"/>
     <w:qFormat/>
+    <w:rsid w:val="00EC62B2"/>
     <w:pPr>
       <w:numPr>
         <w:numId w:val="1"/>
@@ -4215,6 +4579,7 @@
     <w:basedOn w:val="Normal"/>
     <w:uiPriority w:val="1"/>
     <w:qFormat/>
+    <w:rsid w:val="00EC62B2"/>
     <w:pPr>
       <w:numPr>
         <w:numId w:val="2"/>
@@ -4227,317 +4592,13 @@
   </w:style>
   <w:style w:type="paragraph" w:customStyle="1" w:styleId="E00EAE0A22D2E140B8E62CC422FA615C">
     <w:name w:val="E00EAE0A22D2E140B8E62CC422FA615C"/>
-  </w:style>
-</w:styles>
-</file>
-
-<file path=word/glossary/stylesWithEffects.xml><?xml version="1.0" encoding="utf-8"?>
-<w:styles xmlns:wpc="http://schemas.microsoft.com/office/word/2010/wordprocessingCanvas" xmlns:mo="http://schemas.microsoft.com/office/mac/office/2008/main" xmlns:mc="http://schemas.openxmlformats.org/markup-compatibility/2006" xmlns:mv="urn:schemas-microsoft-com:mac:vml" xmlns:o="urn:schemas-microsoft-com:office:office" xmlns:r="http://schemas.openxmlformats.org/officeDocument/2006/relationships" xmlns:m="http://schemas.openxmlformats.org/officeDocument/2006/math" xmlns:v="urn:schemas-microsoft-com:vml" xmlns:wp14="http://schemas.microsoft.com/office/word/2010/wordprocessingDrawing" xmlns:wp="http://schemas.openxmlformats.org/drawingml/2006/wordprocessingDrawing" xmlns:w10="urn:schemas-microsoft-com:office:word" xmlns:w="http://schemas.openxmlformats.org/wordprocessingml/2006/main" xmlns:w14="http://schemas.microsoft.com/office/word/2010/wordml" xmlns:wpg="http://schemas.microsoft.com/office/word/2010/wordprocessingGroup" xmlns:wpi="http://schemas.microsoft.com/office/word/2010/wordprocessingInk" xmlns:wne="http://schemas.microsoft.com/office/word/2006/wordml" xmlns:wps="http://schemas.microsoft.com/office/word/2010/wordprocessingShape" mc:Ignorable="w14 wp14">
-  <w:docDefaults>
-    <w:rPrDefault>
-      <w:rPr>
-        <w:rFonts w:asciiTheme="minorHAnsi" w:eastAsiaTheme="minorEastAsia" w:hAnsiTheme="minorHAnsi" w:cstheme="minorBidi"/>
-        <w:sz w:val="24"/>
-        <w:szCs w:val="24"/>
-        <w:lang w:val="en-US" w:eastAsia="ja-JP" w:bidi="ar-SA"/>
-      </w:rPr>
-    </w:rPrDefault>
-    <w:pPrDefault/>
-  </w:docDefaults>
-  <w:latentStyles w:defLockedState="0" w:defUIPriority="99" w:defSemiHidden="1" w:defUnhideWhenUsed="1" w:defQFormat="0" w:count="276">
-    <w:lsdException w:name="Normal" w:semiHidden="0" w:uiPriority="0" w:unhideWhenUsed="0" w:qFormat="1"/>
-    <w:lsdException w:name="heading 1" w:semiHidden="0" w:uiPriority="9" w:unhideWhenUsed="0" w:qFormat="1"/>
-    <w:lsdException w:name="heading 2" w:uiPriority="1" w:qFormat="1"/>
-    <w:lsdException w:name="heading 3" w:uiPriority="1" w:qFormat="1"/>
-    <w:lsdException w:name="heading 4" w:uiPriority="9" w:qFormat="1"/>
-    <w:lsdException w:name="heading 5" w:uiPriority="9" w:qFormat="1"/>
-    <w:lsdException w:name="heading 6" w:uiPriority="9" w:qFormat="1"/>
-    <w:lsdException w:name="heading 7" w:uiPriority="9" w:qFormat="1"/>
-    <w:lsdException w:name="heading 8" w:uiPriority="9" w:qFormat="1"/>
-    <w:lsdException w:name="heading 9" w:uiPriority="9" w:qFormat="1"/>
-    <w:lsdException w:name="toc 1" w:uiPriority="39"/>
-    <w:lsdException w:name="toc 2" w:uiPriority="39"/>
-    <w:lsdException w:name="toc 3" w:uiPriority="39"/>
-    <w:lsdException w:name="toc 4" w:uiPriority="39"/>
-    <w:lsdException w:name="toc 5" w:uiPriority="39"/>
-    <w:lsdException w:name="toc 6" w:uiPriority="39"/>
-    <w:lsdException w:name="toc 7" w:uiPriority="39"/>
-    <w:lsdException w:name="toc 8" w:uiPriority="39"/>
-    <w:lsdException w:name="toc 9" w:uiPriority="39"/>
-    <w:lsdException w:name="caption" w:uiPriority="35" w:qFormat="1"/>
-    <w:lsdException w:name="List Bullet" w:uiPriority="1" w:qFormat="1"/>
-    <w:lsdException w:name="List Number" w:uiPriority="1" w:qFormat="1"/>
-    <w:lsdException w:name="Title" w:semiHidden="0" w:uiPriority="10" w:unhideWhenUsed="0" w:qFormat="1"/>
-    <w:lsdException w:name="Default Paragraph Font" w:uiPriority="1"/>
-    <w:lsdException w:name="Subtitle" w:semiHidden="0" w:uiPriority="11" w:unhideWhenUsed="0" w:qFormat="1"/>
-    <w:lsdException w:name="Strong" w:semiHidden="0" w:uiPriority="22" w:unhideWhenUsed="0" w:qFormat="1"/>
-    <w:lsdException w:name="Emphasis" w:semiHidden="0" w:uiPriority="20" w:unhideWhenUsed="0" w:qFormat="1"/>
-    <w:lsdException w:name="Table Grid" w:semiHidden="0" w:uiPriority="59" w:unhideWhenUsed="0"/>
-    <w:lsdException w:name="Placeholder Text" w:unhideWhenUsed="0"/>
-    <w:lsdException w:name="No Spacing" w:semiHidden="0" w:uiPriority="1" w:unhideWhenUsed="0" w:qFormat="1"/>
-    <w:lsdException w:name="Light Shading" w:semiHidden="0" w:uiPriority="60" w:unhideWhenUsed="0"/>
-    <w:lsdException w:name="Light List" w:semiHidden="0" w:uiPriority="61" w:unhideWhenUsed="0"/>
-    <w:lsdException w:name="Light Grid" w:semiHidden="0" w:uiPriority="62" w:unhideWhenUsed="0"/>
-    <w:lsdException w:name="Medium Shading 1" w:semiHidden="0" w:uiPriority="63" w:unhideWhenUsed="0"/>
-    <w:lsdException w:name="Medium Shading 2" w:semiHidden="0" w:uiPriority="64" w:unhideWhenUsed="0"/>
-    <w:lsdException w:name="Medium List 1" w:semiHidden="0" w:uiPriority="65" w:unhideWhenUsed="0"/>
-    <w:lsdException w:name="Medium List 2" w:semiHidden="0" w:uiPriority="66" w:unhideWhenUsed="0"/>
-    <w:lsdException w:name="Medium Grid 1" w:semiHidden="0" w:uiPriority="67" w:unhideWhenUsed="0"/>
-    <w:lsdException w:name="Medium Grid 2" w:semiHidden="0" w:uiPriority="68" w:unhideWhenUsed="0"/>
-    <w:lsdException w:name="Medium Grid 3" w:semiHidden="0" w:uiPriority="69" w:unhideWhenUsed="0"/>
-    <w:lsdException w:name="Dark List" w:semiHidden="0" w:uiPriority="70" w:unhideWhenUsed="0"/>
-    <w:lsdException w:name="Colorful Shading" w:semiHidden="0" w:uiPriority="71" w:unhideWhenUsed="0"/>
-    <w:lsdException w:name="Colorful List" w:semiHidden="0" w:uiPriority="72" w:unhideWhenUsed="0"/>
-    <w:lsdException w:name="Colorful Grid" w:semiHidden="0" w:uiPriority="73" w:unhideWhenUsed="0"/>
-    <w:lsdException w:name="Light Shading Accent 1" w:semiHidden="0" w:uiPriority="60" w:unhideWhenUsed="0"/>
-    <w:lsdException w:name="Light List Accent 1" w:semiHidden="0" w:uiPriority="61" w:unhideWhenUsed="0"/>
-    <w:lsdException w:name="Light Grid Accent 1" w:semiHidden="0" w:uiPriority="62" w:unhideWhenUsed="0"/>
-    <w:lsdException w:name="Medium Shading 1 Accent 1" w:semiHidden="0" w:uiPriority="63" w:unhideWhenUsed="0"/>
-    <w:lsdException w:name="Medium Shading 2 Accent 1" w:semiHidden="0" w:uiPriority="64" w:unhideWhenUsed="0"/>
-    <w:lsdException w:name="Medium List 1 Accent 1" w:semiHidden="0" w:uiPriority="65" w:unhideWhenUsed="0"/>
-    <w:lsdException w:name="Revision" w:unhideWhenUsed="0"/>
-    <w:lsdException w:name="List Paragraph" w:semiHidden="0" w:uiPriority="34" w:unhideWhenUsed="0" w:qFormat="1"/>
-    <w:lsdException w:name="Quote" w:semiHidden="0" w:uiPriority="29" w:unhideWhenUsed="0" w:qFormat="1"/>
-    <w:lsdException w:name="Intense Quote" w:semiHidden="0" w:uiPriority="30" w:unhideWhenUsed="0" w:qFormat="1"/>
-    <w:lsdException w:name="Medium List 2 Accent 1" w:semiHidden="0" w:uiPriority="66" w:unhideWhenUsed="0"/>
-    <w:lsdException w:name="Medium Grid 1 Accent 1" w:semiHidden="0" w:uiPriority="67" w:unhideWhenUsed="0"/>
-    <w:lsdException w:name="Medium Grid 2 Accent 1" w:semiHidden="0" w:uiPriority="68" w:unhideWhenUsed="0"/>
-    <w:lsdException w:name="Medium Grid 3 Accent 1" w:semiHidden="0" w:uiPriority="69" w:unhideWhenUsed="0"/>
-    <w:lsdException w:name="Dark List Accent 1" w:semiHidden="0" w:uiPriority="70" w:unhideWhenUsed="0"/>
-    <w:lsdException w:name="Colorful Shading Accent 1" w:semiHidden="0" w:uiPriority="71" w:unhideWhenUsed="0"/>
-    <w:lsdException w:name="Colorful List Accent 1" w:semiHidden="0" w:uiPriority="72" w:unhideWhenUsed="0"/>
-    <w:lsdException w:name="Colorful Grid Accent 1" w:semiHidden="0" w:uiPriority="73" w:unhideWhenUsed="0"/>
-    <w:lsdException w:name="Light Shading Accent 2" w:semiHidden="0" w:uiPriority="60" w:unhideWhenUsed="0"/>
-    <w:lsdException w:name="Light List Accent 2" w:semiHidden="0" w:uiPriority="61" w:unhideWhenUsed="0"/>
-    <w:lsdException w:name="Light Grid Accent 2" w:semiHidden="0" w:uiPriority="62" w:unhideWhenUsed="0"/>
-    <w:lsdException w:name="Medium Shading 1 Accent 2" w:semiHidden="0" w:uiPriority="63" w:unhideWhenUsed="0"/>
-    <w:lsdException w:name="Medium Shading 2 Accent 2" w:semiHidden="0" w:uiPriority="64" w:unhideWhenUsed="0"/>
-    <w:lsdException w:name="Medium List 1 Accent 2" w:semiHidden="0" w:uiPriority="65" w:unhideWhenUsed="0"/>
-    <w:lsdException w:name="Medium List 2 Accent 2" w:semiHidden="0" w:uiPriority="66" w:unhideWhenUsed="0"/>
-    <w:lsdException w:name="Medium Grid 1 Accent 2" w:semiHidden="0" w:uiPriority="67" w:unhideWhenUsed="0"/>
-    <w:lsdException w:name="Medium Grid 2 Accent 2" w:semiHidden="0" w:uiPriority="68" w:unhideWhenUsed="0"/>
-    <w:lsdException w:name="Medium Grid 3 Accent 2" w:semiHidden="0" w:uiPriority="69" w:unhideWhenUsed="0"/>
-    <w:lsdException w:name="Dark List Accent 2" w:semiHidden="0" w:uiPriority="70" w:unhideWhenUsed="0"/>
-    <w:lsdException w:name="Colorful Shading Accent 2" w:semiHidden="0" w:uiPriority="71" w:unhideWhenUsed="0"/>
-    <w:lsdException w:name="Colorful List Accent 2" w:semiHidden="0" w:uiPriority="72" w:unhideWhenUsed="0"/>
-    <w:lsdException w:name="Colorful Grid Accent 2" w:semiHidden="0" w:uiPriority="73" w:unhideWhenUsed="0"/>
-    <w:lsdException w:name="Light Shading Accent 3" w:semiHidden="0" w:uiPriority="60" w:unhideWhenUsed="0"/>
-    <w:lsdException w:name="Light List Accent 3" w:semiHidden="0" w:uiPriority="61" w:unhideWhenUsed="0"/>
-    <w:lsdException w:name="Light Grid Accent 3" w:semiHidden="0" w:uiPriority="62" w:unhideWhenUsed="0"/>
-    <w:lsdException w:name="Medium Shading 1 Accent 3" w:semiHidden="0" w:uiPriority="63" w:unhideWhenUsed="0"/>
-    <w:lsdException w:name="Medium Shading 2 Accent 3" w:semiHidden="0" w:uiPriority="64" w:unhideWhenUsed="0"/>
-    <w:lsdException w:name="Medium List 1 Accent 3" w:semiHidden="0" w:uiPriority="65" w:unhideWhenUsed="0"/>
-    <w:lsdException w:name="Medium List 2 Accent 3" w:semiHidden="0" w:uiPriority="66" w:unhideWhenUsed="0"/>
-    <w:lsdException w:name="Medium Grid 1 Accent 3" w:semiHidden="0" w:uiPriority="67" w:unhideWhenUsed="0"/>
-    <w:lsdException w:name="Medium Grid 2 Accent 3" w:semiHidden="0" w:uiPriority="68" w:unhideWhenUsed="0"/>
-    <w:lsdException w:name="Medium Grid 3 Accent 3" w:semiHidden="0" w:uiPriority="69" w:unhideWhenUsed="0"/>
-    <w:lsdException w:name="Dark List Accent 3" w:semiHidden="0" w:uiPriority="70" w:unhideWhenUsed="0"/>
-    <w:lsdException w:name="Colorful Shading Accent 3" w:semiHidden="0" w:uiPriority="71" w:unhideWhenUsed="0"/>
-    <w:lsdException w:name="Colorful List Accent 3" w:semiHidden="0" w:uiPriority="72" w:unhideWhenUsed="0"/>
-    <w:lsdException w:name="Colorful Grid Accent 3" w:semiHidden="0" w:uiPriority="73" w:unhideWhenUsed="0"/>
-    <w:lsdException w:name="Light Shading Accent 4" w:semiHidden="0" w:uiPriority="60" w:unhideWhenUsed="0"/>
-    <w:lsdException w:name="Light List Accent 4" w:semiHidden="0" w:uiPriority="61" w:unhideWhenUsed="0"/>
-    <w:lsdException w:name="Light Grid Accent 4" w:semiHidden="0" w:uiPriority="62" w:unhideWhenUsed="0"/>
-    <w:lsdException w:name="Medium Shading 1 Accent 4" w:semiHidden="0" w:uiPriority="63" w:unhideWhenUsed="0"/>
-    <w:lsdException w:name="Medium Shading 2 Accent 4" w:semiHidden="0" w:uiPriority="64" w:unhideWhenUsed="0"/>
-    <w:lsdException w:name="Medium List 1 Accent 4" w:semiHidden="0" w:uiPriority="65" w:unhideWhenUsed="0"/>
-    <w:lsdException w:name="Medium List 2 Accent 4" w:semiHidden="0" w:uiPriority="66" w:unhideWhenUsed="0"/>
-    <w:lsdException w:name="Medium Grid 1 Accent 4" w:semiHidden="0" w:uiPriority="67" w:unhideWhenUsed="0"/>
-    <w:lsdException w:name="Medium Grid 2 Accent 4" w:semiHidden="0" w:uiPriority="68" w:unhideWhenUsed="0"/>
-    <w:lsdException w:name="Medium Grid 3 Accent 4" w:semiHidden="0" w:uiPriority="69" w:unhideWhenUsed="0"/>
-    <w:lsdException w:name="Dark List Accent 4" w:semiHidden="0" w:uiPriority="70" w:unhideWhenUsed="0"/>
-    <w:lsdException w:name="Colorful Shading Accent 4" w:semiHidden="0" w:uiPriority="71" w:unhideWhenUsed="0"/>
-    <w:lsdException w:name="Colorful List Accent 4" w:semiHidden="0" w:uiPriority="72" w:unhideWhenUsed="0"/>
-    <w:lsdException w:name="Colorful Grid Accent 4" w:semiHidden="0" w:uiPriority="73" w:unhideWhenUsed="0"/>
-    <w:lsdException w:name="Light Shading Accent 5" w:semiHidden="0" w:uiPriority="60" w:unhideWhenUsed="0"/>
-    <w:lsdException w:name="Light List Accent 5" w:semiHidden="0" w:uiPriority="61" w:unhideWhenUsed="0"/>
-    <w:lsdException w:name="Light Grid Accent 5" w:semiHidden="0" w:uiPriority="62" w:unhideWhenUsed="0"/>
-    <w:lsdException w:name="Medium Shading 1 Accent 5" w:semiHidden="0" w:uiPriority="63" w:unhideWhenUsed="0"/>
-    <w:lsdException w:name="Medium Shading 2 Accent 5" w:semiHidden="0" w:uiPriority="64" w:unhideWhenUsed="0"/>
-    <w:lsdException w:name="Medium List 1 Accent 5" w:semiHidden="0" w:uiPriority="65" w:unhideWhenUsed="0"/>
-    <w:lsdException w:name="Medium List 2 Accent 5" w:semiHidden="0" w:uiPriority="66" w:unhideWhenUsed="0"/>
-    <w:lsdException w:name="Medium Grid 1 Accent 5" w:semiHidden="0" w:uiPriority="67" w:unhideWhenUsed="0"/>
-    <w:lsdException w:name="Medium Grid 2 Accent 5" w:semiHidden="0" w:uiPriority="68" w:unhideWhenUsed="0"/>
-    <w:lsdException w:name="Medium Grid 3 Accent 5" w:semiHidden="0" w:uiPriority="69" w:unhideWhenUsed="0"/>
-    <w:lsdException w:name="Dark List Accent 5" w:semiHidden="0" w:uiPriority="70" w:unhideWhenUsed="0"/>
-    <w:lsdException w:name="Colorful Shading Accent 5" w:semiHidden="0" w:uiPriority="71" w:unhideWhenUsed="0"/>
-    <w:lsdException w:name="Colorful List Accent 5" w:semiHidden="0" w:uiPriority="72" w:unhideWhenUsed="0"/>
-    <w:lsdException w:name="Colorful Grid Accent 5" w:semiHidden="0" w:uiPriority="73" w:unhideWhenUsed="0"/>
-    <w:lsdException w:name="Light Shading Accent 6" w:semiHidden="0" w:uiPriority="60" w:unhideWhenUsed="0"/>
-    <w:lsdException w:name="Light List Accent 6" w:semiHidden="0" w:uiPriority="61" w:unhideWhenUsed="0"/>
-    <w:lsdException w:name="Light Grid Accent 6" w:semiHidden="0" w:uiPriority="62" w:unhideWhenUsed="0"/>
-    <w:lsdException w:name="Medium Shading 1 Accent 6" w:semiHidden="0" w:uiPriority="63" w:unhideWhenUsed="0"/>
-    <w:lsdException w:name="Medium Shading 2 Accent 6" w:semiHidden="0" w:uiPriority="64" w:unhideWhenUsed="0"/>
-    <w:lsdException w:name="Medium List 1 Accent 6" w:semiHidden="0" w:uiPriority="65" w:unhideWhenUsed="0"/>
-    <w:lsdException w:name="Medium List 2 Accent 6" w:semiHidden="0" w:uiPriority="66" w:unhideWhenUsed="0"/>
-    <w:lsdException w:name="Medium Grid 1 Accent 6" w:semiHidden="0" w:uiPriority="67" w:unhideWhenUsed="0"/>
-    <w:lsdException w:name="Medium Grid 2 Accent 6" w:semiHidden="0" w:uiPriority="68" w:unhideWhenUsed="0"/>
-    <w:lsdException w:name="Medium Grid 3 Accent 6" w:semiHidden="0" w:uiPriority="69" w:unhideWhenUsed="0"/>
-    <w:lsdException w:name="Dark List Accent 6" w:semiHidden="0" w:uiPriority="70" w:unhideWhenUsed="0"/>
-    <w:lsdException w:name="Colorful Shading Accent 6" w:semiHidden="0" w:uiPriority="71" w:unhideWhenUsed="0"/>
-    <w:lsdException w:name="Colorful List Accent 6" w:semiHidden="0" w:uiPriority="72" w:unhideWhenUsed="0"/>
-    <w:lsdException w:name="Colorful Grid Accent 6" w:semiHidden="0" w:uiPriority="73" w:unhideWhenUsed="0"/>
-    <w:lsdException w:name="Subtle Emphasis" w:semiHidden="0" w:uiPriority="19" w:unhideWhenUsed="0" w:qFormat="1"/>
-    <w:lsdException w:name="Intense Emphasis" w:semiHidden="0" w:uiPriority="21" w:unhideWhenUsed="0" w:qFormat="1"/>
-    <w:lsdException w:name="Subtle Reference" w:semiHidden="0" w:uiPriority="31" w:unhideWhenUsed="0" w:qFormat="1"/>
-    <w:lsdException w:name="Intense Reference" w:semiHidden="0" w:uiPriority="32" w:unhideWhenUsed="0" w:qFormat="1"/>
-    <w:lsdException w:name="Book Title" w:semiHidden="0" w:uiPriority="33" w:unhideWhenUsed="0" w:qFormat="1"/>
-    <w:lsdException w:name="Bibliography" w:uiPriority="37"/>
-    <w:lsdException w:name="TOC Heading" w:uiPriority="39" w:qFormat="1"/>
-  </w:latentStyles>
-  <w:style w:type="paragraph" w:default="1" w:styleId="Normal">
-    <w:name w:val="Normal"/>
-    <w:qFormat/>
-  </w:style>
-  <w:style w:type="paragraph" w:styleId="Heading2">
-    <w:name w:val="heading 2"/>
-    <w:basedOn w:val="Normal"/>
-    <w:next w:val="Normal"/>
-    <w:link w:val="Heading2Char"/>
-    <w:uiPriority w:val="1"/>
-    <w:qFormat/>
-    <w:pPr>
-      <w:keepNext/>
-      <w:keepLines/>
-      <w:pBdr>
-        <w:bottom w:val="single" w:sz="2" w:space="14" w:color="BFBFBF" w:themeColor="background1" w:themeShade="BF"/>
-      </w:pBdr>
-      <w:spacing w:before="120" w:after="240" w:line="276" w:lineRule="auto"/>
-      <w:jc w:val="center"/>
-      <w:outlineLvl w:val="1"/>
-    </w:pPr>
-    <w:rPr>
-      <w:rFonts w:asciiTheme="majorHAnsi" w:eastAsiaTheme="majorEastAsia" w:hAnsiTheme="majorHAnsi" w:cstheme="majorBidi"/>
-      <w:bCs/>
-      <w:color w:val="000000" w:themeColor="text1"/>
-      <w:sz w:val="28"/>
-      <w:szCs w:val="26"/>
-      <w:lang w:eastAsia="en-US"/>
-    </w:rPr>
-  </w:style>
-  <w:style w:type="paragraph" w:styleId="Heading3">
-    <w:name w:val="heading 3"/>
-    <w:basedOn w:val="Normal"/>
-    <w:next w:val="Normal"/>
-    <w:link w:val="Heading3Char"/>
-    <w:uiPriority w:val="1"/>
-    <w:qFormat/>
-    <w:pPr>
-      <w:keepNext/>
-      <w:keepLines/>
-      <w:spacing w:before="280" w:line="276" w:lineRule="auto"/>
-      <w:outlineLvl w:val="2"/>
-    </w:pPr>
-    <w:rPr>
-      <w:rFonts w:asciiTheme="majorHAnsi" w:eastAsiaTheme="majorEastAsia" w:hAnsiTheme="majorHAnsi" w:cstheme="majorBidi"/>
-      <w:bCs/>
-      <w:color w:val="C0504D" w:themeColor="accent2"/>
-      <w:lang w:eastAsia="en-US"/>
-    </w:rPr>
-  </w:style>
-  <w:style w:type="character" w:default="1" w:styleId="DefaultParagraphFont">
-    <w:name w:val="Default Paragraph Font"/>
-    <w:uiPriority w:val="1"/>
-    <w:semiHidden/>
-    <w:unhideWhenUsed/>
-  </w:style>
-  <w:style w:type="table" w:default="1" w:styleId="TableNormal">
-    <w:name w:val="Normal Table"/>
-    <w:uiPriority w:val="99"/>
-    <w:semiHidden/>
-    <w:unhideWhenUsed/>
-    <w:tblPr>
-      <w:tblInd w:w="0" w:type="dxa"/>
-      <w:tblCellMar>
-        <w:top w:w="0" w:type="dxa"/>
-        <w:left w:w="108" w:type="dxa"/>
-        <w:bottom w:w="0" w:type="dxa"/>
-        <w:right w:w="108" w:type="dxa"/>
-      </w:tblCellMar>
-    </w:tblPr>
-  </w:style>
-  <w:style w:type="numbering" w:default="1" w:styleId="NoList">
-    <w:name w:val="No List"/>
-    <w:uiPriority w:val="99"/>
-    <w:semiHidden/>
-    <w:unhideWhenUsed/>
-  </w:style>
-  <w:style w:type="paragraph" w:customStyle="1" w:styleId="BBC896AE050E80409A08C6360CA17D8C">
-    <w:name w:val="BBC896AE050E80409A08C6360CA17D8C"/>
-  </w:style>
-  <w:style w:type="paragraph" w:customStyle="1" w:styleId="390321B2C7B3354B8A3893E061826863">
-    <w:name w:val="390321B2C7B3354B8A3893E061826863"/>
-  </w:style>
-  <w:style w:type="paragraph" w:customStyle="1" w:styleId="303A2E84F7A7FC42A2AFA925A858DE10">
-    <w:name w:val="303A2E84F7A7FC42A2AFA925A858DE10"/>
-  </w:style>
-  <w:style w:type="character" w:customStyle="1" w:styleId="Heading2Char">
-    <w:name w:val="Heading 2 Char"/>
-    <w:basedOn w:val="DefaultParagraphFont"/>
-    <w:link w:val="Heading2"/>
-    <w:uiPriority w:val="1"/>
-    <w:rPr>
-      <w:rFonts w:asciiTheme="majorHAnsi" w:eastAsiaTheme="majorEastAsia" w:hAnsiTheme="majorHAnsi" w:cstheme="majorBidi"/>
-      <w:bCs/>
-      <w:color w:val="000000" w:themeColor="text1"/>
-      <w:sz w:val="28"/>
-      <w:szCs w:val="26"/>
-      <w:lang w:eastAsia="en-US"/>
-    </w:rPr>
-  </w:style>
-  <w:style w:type="paragraph" w:customStyle="1" w:styleId="82C2A893A7F4A34E8F86C2B880BC3E76">
-    <w:name w:val="82C2A893A7F4A34E8F86C2B880BC3E76"/>
-  </w:style>
-  <w:style w:type="character" w:customStyle="1" w:styleId="Heading3Char">
-    <w:name w:val="Heading 3 Char"/>
-    <w:basedOn w:val="DefaultParagraphFont"/>
-    <w:link w:val="Heading3"/>
-    <w:uiPriority w:val="1"/>
-    <w:rPr>
-      <w:rFonts w:asciiTheme="majorHAnsi" w:eastAsiaTheme="majorEastAsia" w:hAnsiTheme="majorHAnsi" w:cstheme="majorBidi"/>
-      <w:bCs/>
-      <w:color w:val="C0504D" w:themeColor="accent2"/>
-      <w:lang w:eastAsia="en-US"/>
-    </w:rPr>
-  </w:style>
-  <w:style w:type="paragraph" w:styleId="ListBullet">
-    <w:name w:val="List Bullet"/>
-    <w:basedOn w:val="Normal"/>
-    <w:uiPriority w:val="1"/>
-    <w:qFormat/>
-    <w:pPr>
-      <w:numPr>
-        <w:numId w:val="1"/>
-      </w:numPr>
-      <w:spacing w:after="240" w:line="276" w:lineRule="auto"/>
-    </w:pPr>
-    <w:rPr>
-      <w:lang w:eastAsia="en-US"/>
-    </w:rPr>
-  </w:style>
-  <w:style w:type="paragraph" w:styleId="ListNumber">
-    <w:name w:val="List Number"/>
-    <w:basedOn w:val="Normal"/>
-    <w:uiPriority w:val="1"/>
-    <w:qFormat/>
-    <w:pPr>
-      <w:numPr>
-        <w:numId w:val="2"/>
-      </w:numPr>
-      <w:spacing w:after="240" w:line="276" w:lineRule="auto"/>
-    </w:pPr>
-    <w:rPr>
-      <w:lang w:eastAsia="en-US"/>
-    </w:rPr>
-  </w:style>
-  <w:style w:type="paragraph" w:customStyle="1" w:styleId="E00EAE0A22D2E140B8E62CC422FA615C">
-    <w:name w:val="E00EAE0A22D2E140B8E62CC422FA615C"/>
+    <w:rsid w:val="00EC62B2"/>
   </w:style>
 </w:styles>
 </file>
 
 <file path=word/glossary/webSettings.xml><?xml version="1.0" encoding="utf-8"?>
-<w:webSettings xmlns:mc="http://schemas.openxmlformats.org/markup-compatibility/2006" xmlns:r="http://schemas.openxmlformats.org/officeDocument/2006/relationships" xmlns:w="http://schemas.openxmlformats.org/wordprocessingml/2006/main" xmlns:w14="http://schemas.microsoft.com/office/word/2010/wordml" mc:Ignorable="w14">
+<w:webSettings xmlns:r="http://schemas.openxmlformats.org/officeDocument/2006/relationships" xmlns:w="http://schemas.openxmlformats.org/wordprocessingml/2006/main">
   <w:allowPNG/>
   <w:doNotSaveAsSingleFile/>
 </w:webSettings>
@@ -4801,7 +4862,7 @@
 </file>
 
 <file path=customXml/itemProps1.xml><?xml version="1.0" encoding="utf-8"?>
-<ds:datastoreItem xmlns:ds="http://schemas.openxmlformats.org/officeDocument/2006/customXml" ds:itemID="{3626881F-AEBB-AB48-A75E-C6E9E36B5104}">
+<ds:datastoreItem xmlns:ds="http://schemas.openxmlformats.org/officeDocument/2006/customXml" ds:itemID="{2CE1FC2A-0CEC-4C1D-B49D-1DA45D9782D3}">
   <ds:schemaRefs>
     <ds:schemaRef ds:uri="http://schemas.openxmlformats.org/officeDocument/2006/bibliography"/>
   </ds:schemaRefs>

</xml_diff>